<commit_message>
TAOM INDO VAMO DALLEEE POURAA
</commit_message>
<xml_diff>
--- a/meu.docx
+++ b/meu.docx
@@ -217,7 +217,15 @@
           <w:i/>
           <w:sz w:val="26"/>
         </w:rPr>
-        <w:t>duas opções de solução</w:t>
+        <w:t>uma</w:t>
+      </w:r>
+      <w:r>
+        <w:rPr>
+          <w:rFonts w:ascii="Times New Roman" w:eastAsia="Times New Roman" w:hAnsi="Times New Roman" w:cs="Times New Roman"/>
+          <w:i/>
+          <w:sz w:val="26"/>
+        </w:rPr>
+        <w:t xml:space="preserve"> solução</w:t>
       </w:r>
       <w:r>
         <w:rPr>
@@ -811,6 +819,31 @@
           <w:sz w:val="26"/>
         </w:rPr>
         <w:t>char</w:t>
+      </w:r>
+      <w:r>
+        <w:rPr>
+          <w:rFonts w:ascii="Times New Roman" w:eastAsia="Times New Roman" w:hAnsi="Times New Roman" w:cs="Times New Roman"/>
+          <w:i/>
+          <w:iCs/>
+          <w:sz w:val="26"/>
+        </w:rPr>
+        <w:t xml:space="preserve"> </w:t>
+      </w:r>
+      <w:r>
+        <w:rPr>
+          <w:rFonts w:ascii="Times New Roman" w:eastAsia="Times New Roman" w:hAnsi="Times New Roman" w:cs="Times New Roman"/>
+          <w:sz w:val="26"/>
+        </w:rPr>
+        <w:t>e a</w:t>
+      </w:r>
+      <w:r>
+        <w:rPr>
+          <w:rFonts w:ascii="Times New Roman" w:eastAsia="Times New Roman" w:hAnsi="Times New Roman" w:cs="Times New Roman"/>
+          <w:i/>
+          <w:iCs/>
+          <w:sz w:val="26"/>
+        </w:rPr>
+        <w:t xml:space="preserve"> string</w:t>
       </w:r>
       <w:r>
         <w:rPr>
@@ -1126,9 +1159,939 @@
           <w:rFonts w:ascii="Times New Roman" w:eastAsia="Times New Roman" w:hAnsi="Times New Roman" w:cs="Times New Roman"/>
           <w:sz w:val="26"/>
         </w:rPr>
-        <w:t xml:space="preserve"> Ao todo, são 10 casos de teste fornecidos pelo professor que devemos descomprimir.</w:t>
-      </w:r>
-    </w:p>
+        <w:t xml:space="preserve"> Ao todo, são 10 </w:t>
+      </w:r>
+      <w:r>
+        <w:rPr>
+          <w:rFonts w:ascii="Times New Roman" w:eastAsia="Times New Roman" w:hAnsi="Times New Roman" w:cs="Times New Roman"/>
+          <w:sz w:val="26"/>
+        </w:rPr>
+        <w:t xml:space="preserve">arquivos de </w:t>
+      </w:r>
+      <w:r>
+        <w:rPr>
+          <w:rFonts w:ascii="Times New Roman" w:eastAsia="Times New Roman" w:hAnsi="Times New Roman" w:cs="Times New Roman"/>
+          <w:sz w:val="26"/>
+        </w:rPr>
+        <w:t>casos de teste fornecidos pelo professor que devemos descomprimir.</w:t>
+      </w:r>
+      <w:r>
+        <w:rPr>
+          <w:rFonts w:ascii="Times New Roman" w:eastAsia="Times New Roman" w:hAnsi="Times New Roman" w:cs="Times New Roman"/>
+          <w:sz w:val="26"/>
+        </w:rPr>
+        <w:t xml:space="preserve"> </w:t>
+      </w:r>
+    </w:p>
+    <w:p>
+      <w:pPr>
+        <w:spacing w:after="3" w:line="282" w:lineRule="auto"/>
+        <w:ind w:left="-15" w:right="51" w:firstLine="708"/>
+        <w:jc w:val="both"/>
+        <w:rPr>
+          <w:rFonts w:ascii="Times New Roman" w:eastAsia="Times New Roman" w:hAnsi="Times New Roman" w:cs="Times New Roman"/>
+          <w:sz w:val="26"/>
+        </w:rPr>
+      </w:pPr>
+      <w:r>
+        <w:rPr>
+          <w:rFonts w:ascii="Times New Roman" w:eastAsia="Times New Roman" w:hAnsi="Times New Roman" w:cs="Times New Roman"/>
+          <w:sz w:val="26"/>
+        </w:rPr>
+        <w:t xml:space="preserve">Analisando-se a maneira como os casos </w:t>
+      </w:r>
+      <w:r>
+        <w:rPr>
+          <w:rFonts w:ascii="Times New Roman" w:eastAsia="Times New Roman" w:hAnsi="Times New Roman" w:cs="Times New Roman"/>
+          <w:sz w:val="26"/>
+        </w:rPr>
+        <w:t>estão</w:t>
+      </w:r>
+      <w:r>
+        <w:rPr>
+          <w:rFonts w:ascii="Times New Roman" w:eastAsia="Times New Roman" w:hAnsi="Times New Roman" w:cs="Times New Roman"/>
+          <w:sz w:val="26"/>
+        </w:rPr>
+        <w:t xml:space="preserve"> escritos no arquivo</w:t>
+      </w:r>
+      <w:r>
+        <w:rPr>
+          <w:rFonts w:ascii="Times New Roman" w:eastAsia="Times New Roman" w:hAnsi="Times New Roman" w:cs="Times New Roman"/>
+          <w:sz w:val="26"/>
+        </w:rPr>
+        <w:t xml:space="preserve"> e as regras a serem seguidas</w:t>
+      </w:r>
+      <w:r>
+        <w:rPr>
+          <w:rFonts w:ascii="Times New Roman" w:eastAsia="Times New Roman" w:hAnsi="Times New Roman" w:cs="Times New Roman"/>
+          <w:sz w:val="26"/>
+        </w:rPr>
+        <w:t>, optamos por armazenar as informações em uma estrutura de lista</w:t>
+      </w:r>
+      <w:r>
+        <w:rPr>
+          <w:rFonts w:ascii="Times New Roman" w:eastAsia="Times New Roman" w:hAnsi="Times New Roman" w:cs="Times New Roman"/>
+          <w:sz w:val="26"/>
+        </w:rPr>
+        <w:t xml:space="preserve"> (desconsiderando os </w:t>
+      </w:r>
+      <w:r>
+        <w:rPr>
+          <w:rFonts w:ascii="Times New Roman" w:eastAsia="Times New Roman" w:hAnsi="Times New Roman" w:cs="Times New Roman"/>
+          <w:i/>
+          <w:iCs/>
+          <w:sz w:val="26"/>
+        </w:rPr>
+        <w:t>chars</w:t>
+      </w:r>
+      <w:r>
+        <w:rPr>
+          <w:rFonts w:ascii="Times New Roman" w:eastAsia="Times New Roman" w:hAnsi="Times New Roman" w:cs="Times New Roman"/>
+          <w:sz w:val="26"/>
+        </w:rPr>
+        <w:t xml:space="preserve"> em que não há respectiva </w:t>
+      </w:r>
+      <w:r>
+        <w:rPr>
+          <w:rFonts w:ascii="Times New Roman" w:eastAsia="Times New Roman" w:hAnsi="Times New Roman" w:cs="Times New Roman"/>
+          <w:i/>
+          <w:iCs/>
+          <w:sz w:val="26"/>
+        </w:rPr>
+        <w:t>string</w:t>
+      </w:r>
+      <w:r>
+        <w:rPr>
+          <w:rFonts w:ascii="Times New Roman" w:eastAsia="Times New Roman" w:hAnsi="Times New Roman" w:cs="Times New Roman"/>
+          <w:i/>
+          <w:iCs/>
+          <w:sz w:val="26"/>
+        </w:rPr>
+        <w:t>)</w:t>
+      </w:r>
+      <w:r>
+        <w:rPr>
+          <w:rFonts w:ascii="Times New Roman" w:eastAsia="Times New Roman" w:hAnsi="Times New Roman" w:cs="Times New Roman"/>
+          <w:sz w:val="26"/>
+        </w:rPr>
+        <w:t xml:space="preserve"> aonde cada posição seria um</w:t>
+      </w:r>
+      <w:r>
+        <w:rPr>
+          <w:rFonts w:ascii="Times New Roman" w:eastAsia="Times New Roman" w:hAnsi="Times New Roman" w:cs="Times New Roman"/>
+          <w:sz w:val="26"/>
+        </w:rPr>
+        <w:t xml:space="preserve"> objeto de uma classe</w:t>
+      </w:r>
+      <w:r>
+        <w:rPr>
+          <w:rFonts w:ascii="Times New Roman" w:eastAsia="Times New Roman" w:hAnsi="Times New Roman" w:cs="Times New Roman"/>
+          <w:sz w:val="26"/>
+        </w:rPr>
+        <w:t xml:space="preserve"> chamada Nodo, que contém os seguintes atributos: </w:t>
+      </w:r>
+      <w:r>
+        <w:rPr>
+          <w:rFonts w:ascii="Times New Roman" w:eastAsia="Times New Roman" w:hAnsi="Times New Roman" w:cs="Times New Roman"/>
+          <w:sz w:val="26"/>
+        </w:rPr>
+        <w:t xml:space="preserve"> “</w:t>
+      </w:r>
+      <w:r>
+        <w:rPr>
+          <w:rFonts w:ascii="Times New Roman" w:eastAsia="Times New Roman" w:hAnsi="Times New Roman" w:cs="Times New Roman"/>
+          <w:sz w:val="26"/>
+        </w:rPr>
+        <w:t>letra_inicial</w:t>
+      </w:r>
+      <w:r>
+        <w:rPr>
+          <w:rFonts w:ascii="Times New Roman" w:eastAsia="Times New Roman" w:hAnsi="Times New Roman" w:cs="Times New Roman"/>
+          <w:sz w:val="26"/>
+        </w:rPr>
+        <w:t>”</w:t>
+      </w:r>
+      <w:r>
+        <w:rPr>
+          <w:rFonts w:ascii="Times New Roman" w:eastAsia="Times New Roman" w:hAnsi="Times New Roman" w:cs="Times New Roman"/>
+          <w:sz w:val="26"/>
+        </w:rPr>
+        <w:t xml:space="preserve">, </w:t>
+      </w:r>
+      <w:r>
+        <w:rPr>
+          <w:rFonts w:ascii="Times New Roman" w:eastAsia="Times New Roman" w:hAnsi="Times New Roman" w:cs="Times New Roman"/>
+          <w:sz w:val="26"/>
+        </w:rPr>
+        <w:t>“sequencia”</w:t>
+      </w:r>
+      <w:r>
+        <w:rPr>
+          <w:rFonts w:ascii="Times New Roman" w:eastAsia="Times New Roman" w:hAnsi="Times New Roman" w:cs="Times New Roman"/>
+          <w:sz w:val="26"/>
+        </w:rPr>
+        <w:t xml:space="preserve">, </w:t>
+      </w:r>
+      <w:r>
+        <w:rPr>
+          <w:rFonts w:ascii="Times New Roman" w:eastAsia="Times New Roman" w:hAnsi="Times New Roman" w:cs="Times New Roman"/>
+          <w:sz w:val="26"/>
+        </w:rPr>
+        <w:t>“primeiro” e “tamanho”</w:t>
+      </w:r>
+      <w:r>
+        <w:rPr>
+          <w:rFonts w:ascii="Times New Roman" w:eastAsia="Times New Roman" w:hAnsi="Times New Roman" w:cs="Times New Roman"/>
+          <w:sz w:val="26"/>
+        </w:rPr>
+        <w:t>.</w:t>
+      </w:r>
+      <w:r>
+        <w:rPr>
+          <w:rFonts w:ascii="Times New Roman" w:eastAsia="Times New Roman" w:hAnsi="Times New Roman" w:cs="Times New Roman"/>
+          <w:sz w:val="26"/>
+        </w:rPr>
+        <w:t xml:space="preserve"> Estes correspondem respectivamente ao </w:t>
+      </w:r>
+      <w:r>
+        <w:rPr>
+          <w:rFonts w:ascii="Times New Roman" w:eastAsia="Times New Roman" w:hAnsi="Times New Roman" w:cs="Times New Roman"/>
+          <w:i/>
+          <w:iCs/>
+          <w:sz w:val="26"/>
+        </w:rPr>
+        <w:t>char</w:t>
+      </w:r>
+      <w:r>
+        <w:rPr>
+          <w:rFonts w:ascii="Times New Roman" w:eastAsia="Times New Roman" w:hAnsi="Times New Roman" w:cs="Times New Roman"/>
+          <w:sz w:val="26"/>
+        </w:rPr>
+        <w:t xml:space="preserve">, a </w:t>
+      </w:r>
+      <w:r>
+        <w:rPr>
+          <w:rFonts w:ascii="Times New Roman" w:eastAsia="Times New Roman" w:hAnsi="Times New Roman" w:cs="Times New Roman"/>
+          <w:i/>
+          <w:iCs/>
+          <w:sz w:val="26"/>
+        </w:rPr>
+        <w:t>string</w:t>
+      </w:r>
+      <w:r>
+        <w:rPr>
+          <w:rFonts w:ascii="Times New Roman" w:eastAsia="Times New Roman" w:hAnsi="Times New Roman" w:cs="Times New Roman"/>
+          <w:sz w:val="26"/>
+        </w:rPr>
+        <w:t xml:space="preserve">, um </w:t>
+      </w:r>
+      <w:r>
+        <w:rPr>
+          <w:rFonts w:ascii="Times New Roman" w:eastAsia="Times New Roman" w:hAnsi="Times New Roman" w:cs="Times New Roman"/>
+          <w:i/>
+          <w:iCs/>
+          <w:sz w:val="26"/>
+        </w:rPr>
+        <w:t>boolean</w:t>
+      </w:r>
+      <w:r>
+        <w:rPr>
+          <w:rFonts w:ascii="Times New Roman" w:eastAsia="Times New Roman" w:hAnsi="Times New Roman" w:cs="Times New Roman"/>
+          <w:sz w:val="26"/>
+        </w:rPr>
+        <w:t xml:space="preserve"> para que sera True se for a </w:t>
+      </w:r>
+      <w:r>
+        <w:rPr>
+          <w:rFonts w:ascii="Times New Roman" w:eastAsia="Times New Roman" w:hAnsi="Times New Roman" w:cs="Times New Roman"/>
+          <w:i/>
+          <w:iCs/>
+          <w:sz w:val="26"/>
+        </w:rPr>
+        <w:t>string</w:t>
+      </w:r>
+      <w:r>
+        <w:rPr>
+          <w:rFonts w:ascii="Times New Roman" w:eastAsia="Times New Roman" w:hAnsi="Times New Roman" w:cs="Times New Roman"/>
+          <w:sz w:val="26"/>
+        </w:rPr>
+        <w:t xml:space="preserve"> inicial, e o tamanho da </w:t>
+      </w:r>
+      <w:r>
+        <w:rPr>
+          <w:rFonts w:ascii="Times New Roman" w:eastAsia="Times New Roman" w:hAnsi="Times New Roman" w:cs="Times New Roman"/>
+          <w:i/>
+          <w:iCs/>
+          <w:sz w:val="26"/>
+        </w:rPr>
+        <w:t>string</w:t>
+      </w:r>
+      <w:r>
+        <w:rPr>
+          <w:rFonts w:ascii="Times New Roman" w:eastAsia="Times New Roman" w:hAnsi="Times New Roman" w:cs="Times New Roman"/>
+          <w:sz w:val="26"/>
+        </w:rPr>
+        <w:t xml:space="preserve"> atual.</w:t>
+      </w:r>
+    </w:p>
+    <w:p>
+      <w:pPr>
+        <w:spacing w:after="3" w:line="282" w:lineRule="auto"/>
+        <w:ind w:left="-15" w:right="51" w:firstLine="708"/>
+        <w:jc w:val="both"/>
+        <w:rPr>
+          <w:rFonts w:ascii="Times New Roman" w:eastAsia="Times New Roman" w:hAnsi="Times New Roman" w:cs="Times New Roman"/>
+          <w:sz w:val="26"/>
+        </w:rPr>
+      </w:pPr>
+    </w:p>
+    <w:p>
+      <w:pPr>
+        <w:spacing w:after="3" w:line="282" w:lineRule="auto"/>
+        <w:ind w:left="-15" w:right="51" w:firstLine="708"/>
+        <w:jc w:val="both"/>
+        <w:rPr>
+          <w:rFonts w:ascii="Courier New" w:eastAsia="Times New Roman" w:hAnsi="Courier New" w:cs="Courier New"/>
+          <w:color w:val="171717" w:themeColor="background2" w:themeShade="1A"/>
+        </w:rPr>
+      </w:pPr>
+      <w:r>
+        <w:rPr>
+          <w:rFonts w:ascii="Courier New" w:eastAsia="Times New Roman" w:hAnsi="Courier New" w:cs="Courier New"/>
+          <w:color w:val="171717" w:themeColor="background2" w:themeShade="1A"/>
+        </w:rPr>
+        <w:t>class Node:</w:t>
+      </w:r>
+    </w:p>
+    <w:p>
+      <w:pPr>
+        <w:spacing w:after="3" w:line="282" w:lineRule="auto"/>
+        <w:ind w:left="-15" w:right="51" w:firstLine="708"/>
+        <w:jc w:val="both"/>
+        <w:rPr>
+          <w:rFonts w:ascii="Courier New" w:eastAsia="Times New Roman" w:hAnsi="Courier New" w:cs="Courier New"/>
+          <w:color w:val="171717" w:themeColor="background2" w:themeShade="1A"/>
+        </w:rPr>
+      </w:pPr>
+      <w:r>
+        <w:rPr>
+          <w:rFonts w:ascii="Courier New" w:eastAsia="Times New Roman" w:hAnsi="Courier New" w:cs="Courier New"/>
+          <w:color w:val="171717" w:themeColor="background2" w:themeShade="1A"/>
+        </w:rPr>
+        <w:tab/>
+      </w:r>
+      <w:r>
+        <w:rPr>
+          <w:rFonts w:ascii="Courier New" w:eastAsia="Times New Roman" w:hAnsi="Courier New" w:cs="Courier New"/>
+          <w:color w:val="171717" w:themeColor="background2" w:themeShade="1A"/>
+        </w:rPr>
+        <w:tab/>
+        <w:t>def construtor(letra_inicial, sequencia, primeiro, tamanho):</w:t>
+      </w:r>
+    </w:p>
+    <w:p>
+      <w:pPr>
+        <w:spacing w:after="3" w:line="282" w:lineRule="auto"/>
+        <w:ind w:left="-15" w:right="51" w:firstLine="708"/>
+        <w:jc w:val="both"/>
+        <w:rPr>
+          <w:rFonts w:ascii="Courier New" w:eastAsia="Times New Roman" w:hAnsi="Courier New" w:cs="Courier New"/>
+          <w:color w:val="171717" w:themeColor="background2" w:themeShade="1A"/>
+        </w:rPr>
+      </w:pPr>
+      <w:r>
+        <w:rPr>
+          <w:rFonts w:ascii="Courier New" w:eastAsia="Times New Roman" w:hAnsi="Courier New" w:cs="Courier New"/>
+          <w:color w:val="171717" w:themeColor="background2" w:themeShade="1A"/>
+        </w:rPr>
+        <w:tab/>
+      </w:r>
+      <w:r>
+        <w:rPr>
+          <w:rFonts w:ascii="Courier New" w:eastAsia="Times New Roman" w:hAnsi="Courier New" w:cs="Courier New"/>
+          <w:color w:val="171717" w:themeColor="background2" w:themeShade="1A"/>
+        </w:rPr>
+        <w:tab/>
+      </w:r>
+      <w:r>
+        <w:rPr>
+          <w:rFonts w:ascii="Courier New" w:eastAsia="Times New Roman" w:hAnsi="Courier New" w:cs="Courier New"/>
+          <w:color w:val="171717" w:themeColor="background2" w:themeShade="1A"/>
+        </w:rPr>
+        <w:tab/>
+      </w:r>
+      <w:r>
+        <w:rPr>
+          <w:rFonts w:ascii="Courier New" w:eastAsia="Times New Roman" w:hAnsi="Courier New" w:cs="Courier New"/>
+          <w:color w:val="171717" w:themeColor="background2" w:themeShade="1A"/>
+        </w:rPr>
+        <w:t>letra_inicial</w:t>
+      </w:r>
+      <w:r>
+        <w:rPr>
+          <w:rFonts w:ascii="Courier New" w:eastAsia="Times New Roman" w:hAnsi="Courier New" w:cs="Courier New"/>
+          <w:color w:val="171717" w:themeColor="background2" w:themeShade="1A"/>
+        </w:rPr>
+        <w:t xml:space="preserve"> = sozinha</w:t>
+      </w:r>
+    </w:p>
+    <w:p>
+      <w:pPr>
+        <w:spacing w:after="3" w:line="282" w:lineRule="auto"/>
+        <w:ind w:left="-15" w:right="51" w:firstLine="708"/>
+        <w:jc w:val="both"/>
+        <w:rPr>
+          <w:rFonts w:ascii="Courier New" w:eastAsia="Times New Roman" w:hAnsi="Courier New" w:cs="Courier New"/>
+          <w:color w:val="171717" w:themeColor="background2" w:themeShade="1A"/>
+        </w:rPr>
+      </w:pPr>
+      <w:r>
+        <w:rPr>
+          <w:rFonts w:ascii="Courier New" w:eastAsia="Times New Roman" w:hAnsi="Courier New" w:cs="Courier New"/>
+          <w:color w:val="171717" w:themeColor="background2" w:themeShade="1A"/>
+        </w:rPr>
+        <w:tab/>
+      </w:r>
+      <w:r>
+        <w:rPr>
+          <w:rFonts w:ascii="Courier New" w:eastAsia="Times New Roman" w:hAnsi="Courier New" w:cs="Courier New"/>
+          <w:color w:val="171717" w:themeColor="background2" w:themeShade="1A"/>
+        </w:rPr>
+        <w:tab/>
+      </w:r>
+      <w:r>
+        <w:rPr>
+          <w:rFonts w:ascii="Courier New" w:eastAsia="Times New Roman" w:hAnsi="Courier New" w:cs="Courier New"/>
+          <w:color w:val="171717" w:themeColor="background2" w:themeShade="1A"/>
+        </w:rPr>
+        <w:tab/>
+        <w:t>sequencia = sequencia</w:t>
+      </w:r>
+    </w:p>
+    <w:p>
+      <w:pPr>
+        <w:spacing w:after="3" w:line="282" w:lineRule="auto"/>
+        <w:ind w:left="-15" w:right="51" w:firstLine="708"/>
+        <w:jc w:val="both"/>
+        <w:rPr>
+          <w:rFonts w:ascii="Courier New" w:eastAsia="Times New Roman" w:hAnsi="Courier New" w:cs="Courier New"/>
+          <w:color w:val="171717" w:themeColor="background2" w:themeShade="1A"/>
+        </w:rPr>
+      </w:pPr>
+      <w:r>
+        <w:rPr>
+          <w:rFonts w:ascii="Courier New" w:eastAsia="Times New Roman" w:hAnsi="Courier New" w:cs="Courier New"/>
+          <w:color w:val="171717" w:themeColor="background2" w:themeShade="1A"/>
+        </w:rPr>
+        <w:tab/>
+      </w:r>
+      <w:r>
+        <w:rPr>
+          <w:rFonts w:ascii="Courier New" w:eastAsia="Times New Roman" w:hAnsi="Courier New" w:cs="Courier New"/>
+          <w:color w:val="171717" w:themeColor="background2" w:themeShade="1A"/>
+        </w:rPr>
+        <w:tab/>
+      </w:r>
+      <w:r>
+        <w:rPr>
+          <w:rFonts w:ascii="Courier New" w:eastAsia="Times New Roman" w:hAnsi="Courier New" w:cs="Courier New"/>
+          <w:color w:val="171717" w:themeColor="background2" w:themeShade="1A"/>
+        </w:rPr>
+        <w:tab/>
+        <w:t>primeiro = primeiro</w:t>
+      </w:r>
+    </w:p>
+    <w:p>
+      <w:pPr>
+        <w:spacing w:after="3" w:line="282" w:lineRule="auto"/>
+        <w:ind w:left="-15" w:right="51" w:firstLine="708"/>
+        <w:jc w:val="both"/>
+        <w:rPr>
+          <w:rFonts w:ascii="Courier New" w:eastAsia="Times New Roman" w:hAnsi="Courier New" w:cs="Courier New"/>
+          <w:color w:val="171717" w:themeColor="background2" w:themeShade="1A"/>
+        </w:rPr>
+      </w:pPr>
+      <w:r>
+        <w:rPr>
+          <w:rFonts w:ascii="Courier New" w:eastAsia="Times New Roman" w:hAnsi="Courier New" w:cs="Courier New"/>
+          <w:color w:val="171717" w:themeColor="background2" w:themeShade="1A"/>
+        </w:rPr>
+        <w:tab/>
+      </w:r>
+      <w:r>
+        <w:rPr>
+          <w:rFonts w:ascii="Courier New" w:eastAsia="Times New Roman" w:hAnsi="Courier New" w:cs="Courier New"/>
+          <w:color w:val="171717" w:themeColor="background2" w:themeShade="1A"/>
+        </w:rPr>
+        <w:tab/>
+      </w:r>
+      <w:r>
+        <w:rPr>
+          <w:rFonts w:ascii="Courier New" w:eastAsia="Times New Roman" w:hAnsi="Courier New" w:cs="Courier New"/>
+          <w:color w:val="171717" w:themeColor="background2" w:themeShade="1A"/>
+        </w:rPr>
+        <w:tab/>
+        <w:t>tamanho = tamanho</w:t>
+      </w:r>
+    </w:p>
+    <w:p>
+      <w:pPr>
+        <w:spacing w:after="3" w:line="282" w:lineRule="auto"/>
+        <w:ind w:left="-15" w:right="51" w:firstLine="708"/>
+        <w:jc w:val="both"/>
+        <w:rPr>
+          <w:rFonts w:ascii="Times New Roman" w:eastAsia="Times New Roman" w:hAnsi="Times New Roman" w:cs="Times New Roman"/>
+          <w:sz w:val="26"/>
+        </w:rPr>
+      </w:pPr>
+    </w:p>
+    <w:p>
+      <w:pPr>
+        <w:spacing w:after="3" w:line="282" w:lineRule="auto"/>
+        <w:ind w:left="-15" w:right="51" w:firstLine="708"/>
+        <w:jc w:val="both"/>
+        <w:rPr>
+          <w:rFonts w:ascii="Times New Roman" w:eastAsia="Times New Roman" w:hAnsi="Times New Roman" w:cs="Times New Roman"/>
+          <w:sz w:val="26"/>
+        </w:rPr>
+      </w:pPr>
+      <w:r>
+        <w:rPr>
+          <w:rFonts w:ascii="Times New Roman" w:eastAsia="Times New Roman" w:hAnsi="Times New Roman" w:cs="Times New Roman"/>
+          <w:sz w:val="26"/>
+        </w:rPr>
+        <w:t>Logo, nossa lista ficaria assim:</w:t>
+      </w:r>
+    </w:p>
+    <w:p>
+      <w:pPr>
+        <w:spacing w:after="3" w:line="282" w:lineRule="auto"/>
+        <w:ind w:left="-15" w:right="51" w:firstLine="708"/>
+        <w:jc w:val="both"/>
+        <w:rPr>
+          <w:rFonts w:ascii="Times New Roman" w:eastAsia="Times New Roman" w:hAnsi="Times New Roman" w:cs="Times New Roman"/>
+          <w:sz w:val="26"/>
+        </w:rPr>
+      </w:pPr>
+    </w:p>
+    <w:tbl>
+      <w:tblPr>
+        <w:tblStyle w:val="TableGrid"/>
+        <w:tblW w:w="0" w:type="auto"/>
+        <w:jc w:val="center"/>
+        <w:tblLook w:val="04A0" w:firstRow="1" w:lastRow="0" w:firstColumn="1" w:lastColumn="0" w:noHBand="0" w:noVBand="1"/>
+      </w:tblPr>
+      <w:tblGrid>
+        <w:gridCol w:w="2178"/>
+        <w:gridCol w:w="2178"/>
+        <w:gridCol w:w="2178"/>
+        <w:gridCol w:w="2179"/>
+      </w:tblGrid>
+      <w:tr>
+        <w:trPr>
+          <w:trHeight w:val="1606"/>
+          <w:jc w:val="center"/>
+        </w:trPr>
+        <w:tc>
+          <w:tcPr>
+            <w:tcW w:w="2178" w:type="dxa"/>
+          </w:tcPr>
+          <w:p>
+            <w:pPr>
+              <w:spacing w:after="3" w:line="282" w:lineRule="auto"/>
+              <w:ind w:right="51"/>
+              <w:jc w:val="center"/>
+              <w:rPr>
+                <w:rFonts w:ascii="Courier New" w:eastAsia="Times New Roman" w:hAnsi="Courier New" w:cs="Courier New"/>
+                <w:sz w:val="26"/>
+                <w:szCs w:val="26"/>
+              </w:rPr>
+            </w:pPr>
+            <w:r>
+              <w:rPr>
+                <w:rFonts w:ascii="Courier New" w:eastAsia="Times New Roman" w:hAnsi="Courier New" w:cs="Courier New"/>
+                <w:sz w:val="26"/>
+                <w:szCs w:val="26"/>
+              </w:rPr>
+              <w:t>Nodo 1:</w:t>
+            </w:r>
+          </w:p>
+          <w:p>
+            <w:pPr>
+              <w:spacing w:after="3" w:line="282" w:lineRule="auto"/>
+              <w:ind w:right="51"/>
+              <w:jc w:val="center"/>
+              <w:rPr>
+                <w:rFonts w:ascii="Courier New" w:eastAsia="Times New Roman" w:hAnsi="Courier New" w:cs="Courier New"/>
+                <w:sz w:val="26"/>
+                <w:szCs w:val="26"/>
+              </w:rPr>
+            </w:pPr>
+            <w:r>
+              <w:rPr>
+                <w:rFonts w:ascii="Courier New" w:eastAsia="Times New Roman" w:hAnsi="Courier New" w:cs="Courier New"/>
+                <w:sz w:val="26"/>
+                <w:szCs w:val="26"/>
+              </w:rPr>
+              <w:t>a</w:t>
+            </w:r>
+          </w:p>
+          <w:p>
+            <w:pPr>
+              <w:spacing w:after="3" w:line="282" w:lineRule="auto"/>
+              <w:ind w:right="51"/>
+              <w:jc w:val="center"/>
+              <w:rPr>
+                <w:rFonts w:ascii="Courier New" w:eastAsia="Times New Roman" w:hAnsi="Courier New" w:cs="Courier New"/>
+                <w:sz w:val="26"/>
+                <w:szCs w:val="26"/>
+              </w:rPr>
+            </w:pPr>
+            <w:r>
+              <w:rPr>
+                <w:rFonts w:ascii="Courier New" w:eastAsia="Times New Roman" w:hAnsi="Courier New" w:cs="Courier New"/>
+                <w:sz w:val="26"/>
+                <w:szCs w:val="26"/>
+              </w:rPr>
+              <w:t>memimomu</w:t>
+            </w:r>
+          </w:p>
+          <w:p>
+            <w:pPr>
+              <w:spacing w:after="3" w:line="282" w:lineRule="auto"/>
+              <w:ind w:right="51"/>
+              <w:jc w:val="center"/>
+              <w:rPr>
+                <w:rFonts w:ascii="Courier New" w:eastAsia="Times New Roman" w:hAnsi="Courier New" w:cs="Courier New"/>
+                <w:sz w:val="26"/>
+                <w:szCs w:val="26"/>
+              </w:rPr>
+            </w:pPr>
+            <w:r>
+              <w:rPr>
+                <w:rFonts w:ascii="Courier New" w:eastAsia="Times New Roman" w:hAnsi="Courier New" w:cs="Courier New"/>
+                <w:sz w:val="26"/>
+                <w:szCs w:val="26"/>
+              </w:rPr>
+              <w:t>True</w:t>
+            </w:r>
+          </w:p>
+          <w:p>
+            <w:pPr>
+              <w:spacing w:after="3" w:line="282" w:lineRule="auto"/>
+              <w:ind w:right="51"/>
+              <w:jc w:val="center"/>
+              <w:rPr>
+                <w:rFonts w:ascii="Times New Roman" w:eastAsia="Times New Roman" w:hAnsi="Times New Roman" w:cs="Times New Roman"/>
+                <w:sz w:val="26"/>
+              </w:rPr>
+            </w:pPr>
+            <w:r>
+              <w:rPr>
+                <w:rFonts w:ascii="Courier New" w:eastAsia="Times New Roman" w:hAnsi="Courier New" w:cs="Courier New"/>
+                <w:sz w:val="26"/>
+                <w:szCs w:val="26"/>
+              </w:rPr>
+              <w:t>8</w:t>
+            </w:r>
+          </w:p>
+        </w:tc>
+        <w:tc>
+          <w:tcPr>
+            <w:tcW w:w="2178" w:type="dxa"/>
+          </w:tcPr>
+          <w:p>
+            <w:pPr>
+              <w:spacing w:after="3" w:line="282" w:lineRule="auto"/>
+              <w:ind w:right="51"/>
+              <w:jc w:val="center"/>
+              <w:rPr>
+                <w:rFonts w:ascii="Courier New" w:eastAsia="Times New Roman" w:hAnsi="Courier New" w:cs="Courier New"/>
+                <w:sz w:val="26"/>
+              </w:rPr>
+            </w:pPr>
+            <w:r>
+              <w:rPr>
+                <w:rFonts w:ascii="Courier New" w:eastAsia="Times New Roman" w:hAnsi="Courier New" w:cs="Courier New"/>
+                <w:sz w:val="26"/>
+              </w:rPr>
+              <w:t>Nodo 2:</w:t>
+            </w:r>
+          </w:p>
+          <w:p>
+            <w:pPr>
+              <w:spacing w:after="3" w:line="282" w:lineRule="auto"/>
+              <w:ind w:right="51"/>
+              <w:jc w:val="center"/>
+              <w:rPr>
+                <w:rFonts w:ascii="Courier New" w:eastAsia="Times New Roman" w:hAnsi="Courier New" w:cs="Courier New"/>
+                <w:sz w:val="26"/>
+              </w:rPr>
+            </w:pPr>
+            <w:r>
+              <w:rPr>
+                <w:rFonts w:ascii="Courier New" w:eastAsia="Times New Roman" w:hAnsi="Courier New" w:cs="Courier New"/>
+                <w:sz w:val="26"/>
+              </w:rPr>
+              <w:t>e</w:t>
+            </w:r>
+          </w:p>
+          <w:p>
+            <w:pPr>
+              <w:spacing w:after="3" w:line="282" w:lineRule="auto"/>
+              <w:ind w:right="51"/>
+              <w:jc w:val="center"/>
+              <w:rPr>
+                <w:rFonts w:ascii="Courier New" w:eastAsia="Times New Roman" w:hAnsi="Courier New" w:cs="Courier New"/>
+                <w:sz w:val="26"/>
+              </w:rPr>
+            </w:pPr>
+            <w:r>
+              <w:rPr>
+                <w:rFonts w:ascii="Courier New" w:eastAsia="Times New Roman" w:hAnsi="Courier New" w:cs="Courier New"/>
+                <w:sz w:val="26"/>
+              </w:rPr>
+              <w:t>mimomu</w:t>
+            </w:r>
+          </w:p>
+          <w:p>
+            <w:pPr>
+              <w:spacing w:after="3" w:line="282" w:lineRule="auto"/>
+              <w:ind w:right="51"/>
+              <w:jc w:val="center"/>
+              <w:rPr>
+                <w:rFonts w:ascii="Courier New" w:eastAsia="Times New Roman" w:hAnsi="Courier New" w:cs="Courier New"/>
+                <w:sz w:val="26"/>
+              </w:rPr>
+            </w:pPr>
+            <w:r>
+              <w:rPr>
+                <w:rFonts w:ascii="Courier New" w:eastAsia="Times New Roman" w:hAnsi="Courier New" w:cs="Courier New"/>
+                <w:sz w:val="26"/>
+              </w:rPr>
+              <w:t>False</w:t>
+            </w:r>
+          </w:p>
+          <w:p>
+            <w:pPr>
+              <w:spacing w:after="3" w:line="282" w:lineRule="auto"/>
+              <w:ind w:right="51"/>
+              <w:jc w:val="center"/>
+              <w:rPr>
+                <w:rFonts w:ascii="Times New Roman" w:eastAsia="Times New Roman" w:hAnsi="Times New Roman" w:cs="Times New Roman"/>
+                <w:sz w:val="26"/>
+              </w:rPr>
+            </w:pPr>
+            <w:r>
+              <w:rPr>
+                <w:rFonts w:ascii="Times New Roman" w:eastAsia="Times New Roman" w:hAnsi="Times New Roman" w:cs="Times New Roman"/>
+                <w:sz w:val="26"/>
+              </w:rPr>
+              <w:t>6</w:t>
+            </w:r>
+          </w:p>
+        </w:tc>
+        <w:tc>
+          <w:tcPr>
+            <w:tcW w:w="2178" w:type="dxa"/>
+          </w:tcPr>
+          <w:p>
+            <w:pPr>
+              <w:spacing w:after="3" w:line="282" w:lineRule="auto"/>
+              <w:ind w:right="51"/>
+              <w:jc w:val="center"/>
+              <w:rPr>
+                <w:rFonts w:ascii="Courier New" w:eastAsia="Times New Roman" w:hAnsi="Courier New" w:cs="Courier New"/>
+                <w:sz w:val="26"/>
+              </w:rPr>
+            </w:pPr>
+            <w:r>
+              <w:rPr>
+                <w:rFonts w:ascii="Courier New" w:eastAsia="Times New Roman" w:hAnsi="Courier New" w:cs="Courier New"/>
+                <w:sz w:val="26"/>
+              </w:rPr>
+              <w:t>Nodo 3:</w:t>
+            </w:r>
+          </w:p>
+          <w:p>
+            <w:pPr>
+              <w:spacing w:after="3" w:line="282" w:lineRule="auto"/>
+              <w:ind w:right="51"/>
+              <w:jc w:val="center"/>
+              <w:rPr>
+                <w:rFonts w:ascii="Courier New" w:eastAsia="Times New Roman" w:hAnsi="Courier New" w:cs="Courier New"/>
+                <w:sz w:val="26"/>
+              </w:rPr>
+            </w:pPr>
+            <w:r>
+              <w:rPr>
+                <w:rFonts w:ascii="Courier New" w:eastAsia="Times New Roman" w:hAnsi="Courier New" w:cs="Courier New"/>
+                <w:sz w:val="26"/>
+              </w:rPr>
+              <w:t>i</w:t>
+            </w:r>
+          </w:p>
+          <w:p>
+            <w:pPr>
+              <w:spacing w:after="3" w:line="282" w:lineRule="auto"/>
+              <w:ind w:right="51"/>
+              <w:jc w:val="center"/>
+              <w:rPr>
+                <w:rFonts w:ascii="Courier New" w:eastAsia="Times New Roman" w:hAnsi="Courier New" w:cs="Courier New"/>
+                <w:sz w:val="26"/>
+              </w:rPr>
+            </w:pPr>
+            <w:r>
+              <w:rPr>
+                <w:rFonts w:ascii="Courier New" w:eastAsia="Times New Roman" w:hAnsi="Courier New" w:cs="Courier New"/>
+                <w:sz w:val="26"/>
+              </w:rPr>
+              <w:t>mooo</w:t>
+            </w:r>
+          </w:p>
+          <w:p>
+            <w:pPr>
+              <w:spacing w:after="3" w:line="282" w:lineRule="auto"/>
+              <w:ind w:right="51"/>
+              <w:jc w:val="center"/>
+              <w:rPr>
+                <w:rFonts w:ascii="Courier New" w:eastAsia="Times New Roman" w:hAnsi="Courier New" w:cs="Courier New"/>
+                <w:sz w:val="26"/>
+              </w:rPr>
+            </w:pPr>
+            <w:r>
+              <w:rPr>
+                <w:rFonts w:ascii="Courier New" w:eastAsia="Times New Roman" w:hAnsi="Courier New" w:cs="Courier New"/>
+                <w:sz w:val="26"/>
+              </w:rPr>
+              <w:t>False</w:t>
+            </w:r>
+          </w:p>
+          <w:p>
+            <w:pPr>
+              <w:spacing w:after="3" w:line="282" w:lineRule="auto"/>
+              <w:ind w:right="51"/>
+              <w:jc w:val="center"/>
+              <w:rPr>
+                <w:rFonts w:ascii="Times New Roman" w:eastAsia="Times New Roman" w:hAnsi="Times New Roman" w:cs="Times New Roman"/>
+                <w:sz w:val="26"/>
+              </w:rPr>
+            </w:pPr>
+            <w:r>
+              <w:rPr>
+                <w:rFonts w:ascii="Courier New" w:eastAsia="Times New Roman" w:hAnsi="Courier New" w:cs="Courier New"/>
+                <w:sz w:val="26"/>
+              </w:rPr>
+              <w:t>4</w:t>
+            </w:r>
+          </w:p>
+        </w:tc>
+        <w:tc>
+          <w:tcPr>
+            <w:tcW w:w="2179" w:type="dxa"/>
+          </w:tcPr>
+          <w:p>
+            <w:pPr>
+              <w:spacing w:after="3" w:line="282" w:lineRule="auto"/>
+              <w:ind w:right="51"/>
+              <w:jc w:val="center"/>
+              <w:rPr>
+                <w:rFonts w:ascii="Courier New" w:eastAsia="Times New Roman" w:hAnsi="Courier New" w:cs="Courier New"/>
+                <w:sz w:val="26"/>
+                <w:szCs w:val="26"/>
+              </w:rPr>
+            </w:pPr>
+            <w:r>
+              <w:rPr>
+                <w:rFonts w:ascii="Courier New" w:eastAsia="Times New Roman" w:hAnsi="Courier New" w:cs="Courier New"/>
+                <w:sz w:val="26"/>
+                <w:szCs w:val="26"/>
+              </w:rPr>
+              <w:t>Nodo 4:</w:t>
+            </w:r>
+          </w:p>
+          <w:p>
+            <w:pPr>
+              <w:spacing w:after="3" w:line="282" w:lineRule="auto"/>
+              <w:ind w:right="51"/>
+              <w:jc w:val="center"/>
+              <w:rPr>
+                <w:rFonts w:ascii="Courier New" w:eastAsia="Times New Roman" w:hAnsi="Courier New" w:cs="Courier New"/>
+                <w:sz w:val="26"/>
+                <w:szCs w:val="26"/>
+              </w:rPr>
+            </w:pPr>
+            <w:r>
+              <w:rPr>
+                <w:rFonts w:ascii="Courier New" w:eastAsia="Times New Roman" w:hAnsi="Courier New" w:cs="Courier New"/>
+                <w:sz w:val="26"/>
+                <w:szCs w:val="26"/>
+              </w:rPr>
+              <w:t>u</w:t>
+            </w:r>
+          </w:p>
+          <w:p>
+            <w:pPr>
+              <w:spacing w:after="3" w:line="282" w:lineRule="auto"/>
+              <w:ind w:right="51"/>
+              <w:jc w:val="center"/>
+              <w:rPr>
+                <w:rFonts w:ascii="Courier New" w:eastAsia="Times New Roman" w:hAnsi="Courier New" w:cs="Courier New"/>
+                <w:sz w:val="26"/>
+                <w:szCs w:val="26"/>
+              </w:rPr>
+            </w:pPr>
+            <w:r>
+              <w:rPr>
+                <w:rFonts w:ascii="Courier New" w:eastAsia="Times New Roman" w:hAnsi="Courier New" w:cs="Courier New"/>
+                <w:sz w:val="26"/>
+                <w:szCs w:val="26"/>
+              </w:rPr>
+              <w:t>mimimi</w:t>
+            </w:r>
+          </w:p>
+          <w:p>
+            <w:pPr>
+              <w:spacing w:after="3" w:line="282" w:lineRule="auto"/>
+              <w:ind w:right="51"/>
+              <w:jc w:val="center"/>
+              <w:rPr>
+                <w:rFonts w:ascii="Courier New" w:eastAsia="Times New Roman" w:hAnsi="Courier New" w:cs="Courier New"/>
+                <w:sz w:val="26"/>
+                <w:szCs w:val="26"/>
+              </w:rPr>
+            </w:pPr>
+            <w:r>
+              <w:rPr>
+                <w:rFonts w:ascii="Courier New" w:eastAsia="Times New Roman" w:hAnsi="Courier New" w:cs="Courier New"/>
+                <w:sz w:val="26"/>
+                <w:szCs w:val="26"/>
+              </w:rPr>
+              <w:t>False</w:t>
+            </w:r>
+          </w:p>
+          <w:p>
+            <w:pPr>
+              <w:spacing w:after="3" w:line="282" w:lineRule="auto"/>
+              <w:ind w:right="51"/>
+              <w:jc w:val="center"/>
+              <w:rPr>
+                <w:rFonts w:ascii="Times New Roman" w:eastAsia="Times New Roman" w:hAnsi="Times New Roman" w:cs="Times New Roman"/>
+                <w:sz w:val="26"/>
+              </w:rPr>
+            </w:pPr>
+            <w:r>
+              <w:rPr>
+                <w:rFonts w:ascii="Courier New" w:eastAsia="Times New Roman" w:hAnsi="Courier New" w:cs="Courier New"/>
+                <w:sz w:val="26"/>
+                <w:szCs w:val="26"/>
+              </w:rPr>
+              <w:t>7</w:t>
+            </w:r>
+          </w:p>
+        </w:tc>
+      </w:tr>
+    </w:tbl>
     <w:p>
       <w:pPr>
         <w:spacing w:after="3" w:line="282" w:lineRule="auto"/>
@@ -1139,44 +2102,90 @@
           <w:sz w:val="26"/>
         </w:rPr>
       </w:pPr>
-      <w:r>
-        <w:rPr>
-          <w:rFonts w:ascii="Times New Roman" w:eastAsia="Times New Roman" w:hAnsi="Times New Roman" w:cs="Times New Roman"/>
-          <w:sz w:val="26"/>
-        </w:rPr>
-        <w:tab/>
-        <w:t>Afim de solucionar este problema, analisaremos duas soluções possíveis, optando pela mais eficiente. Após, os resultados obtidos serão apresentados</w:t>
-      </w:r>
-      <w:r>
-        <w:rPr>
-          <w:rFonts w:ascii="Times New Roman" w:eastAsia="Times New Roman" w:hAnsi="Times New Roman" w:cs="Times New Roman"/>
-          <w:sz w:val="26"/>
-        </w:rPr>
-        <w:t xml:space="preserve"> em uma tabela</w:t>
-      </w:r>
-      <w:r>
-        <w:rPr>
-          <w:rFonts w:ascii="Times New Roman" w:eastAsia="Times New Roman" w:hAnsi="Times New Roman" w:cs="Times New Roman"/>
-          <w:sz w:val="26"/>
-        </w:rPr>
-        <w:t xml:space="preserve"> juntamente com as concluosões</w:t>
-      </w:r>
-      <w:r>
-        <w:rPr>
-          <w:rFonts w:ascii="Times New Roman" w:eastAsia="Times New Roman" w:hAnsi="Times New Roman" w:cs="Times New Roman"/>
-          <w:sz w:val="26"/>
-        </w:rPr>
-        <w:t xml:space="preserve"> realizadas.</w:t>
-      </w:r>
     </w:p>
     <w:p>
       <w:pPr>
         <w:spacing w:after="3" w:line="282" w:lineRule="auto"/>
         <w:ind w:right="51"/>
         <w:jc w:val="both"/>
-      </w:pPr>
-      <w:r>
+        <w:rPr>
+          <w:rFonts w:ascii="Times New Roman" w:eastAsia="Times New Roman" w:hAnsi="Times New Roman" w:cs="Times New Roman"/>
+          <w:sz w:val="26"/>
+        </w:rPr>
+      </w:pPr>
+      <w:r>
+        <w:rPr>
+          <w:rFonts w:ascii="Times New Roman" w:eastAsia="Times New Roman" w:hAnsi="Times New Roman" w:cs="Times New Roman"/>
+          <w:sz w:val="26"/>
+        </w:rPr>
         <w:tab/>
+      </w:r>
+    </w:p>
+    <w:p>
+      <w:pPr>
+        <w:spacing w:after="3" w:line="282" w:lineRule="auto"/>
+        <w:ind w:right="51" w:firstLine="708"/>
+        <w:jc w:val="both"/>
+        <w:rPr>
+          <w:rFonts w:ascii="Times New Roman" w:eastAsia="Times New Roman" w:hAnsi="Times New Roman" w:cs="Times New Roman"/>
+          <w:sz w:val="26"/>
+        </w:rPr>
+      </w:pPr>
+      <w:r>
+        <w:rPr>
+          <w:rFonts w:ascii="Times New Roman" w:eastAsia="Times New Roman" w:hAnsi="Times New Roman" w:cs="Times New Roman"/>
+          <w:sz w:val="26"/>
+        </w:rPr>
+        <w:t xml:space="preserve">Afim de solucionar este problema, analisaremos </w:t>
+      </w:r>
+      <w:r>
+        <w:rPr>
+          <w:rFonts w:ascii="Times New Roman" w:eastAsia="Times New Roman" w:hAnsi="Times New Roman" w:cs="Times New Roman"/>
+          <w:sz w:val="26"/>
+        </w:rPr>
+        <w:t>uma solução</w:t>
+      </w:r>
+      <w:r>
+        <w:rPr>
+          <w:rFonts w:ascii="Times New Roman" w:eastAsia="Times New Roman" w:hAnsi="Times New Roman" w:cs="Times New Roman"/>
+          <w:sz w:val="26"/>
+        </w:rPr>
+        <w:t xml:space="preserve"> possíve</w:t>
+      </w:r>
+      <w:r>
+        <w:rPr>
+          <w:rFonts w:ascii="Times New Roman" w:eastAsia="Times New Roman" w:hAnsi="Times New Roman" w:cs="Times New Roman"/>
+          <w:sz w:val="26"/>
+        </w:rPr>
+        <w:t>l que seja</w:t>
+      </w:r>
+      <w:r>
+        <w:rPr>
+          <w:rFonts w:ascii="Times New Roman" w:eastAsia="Times New Roman" w:hAnsi="Times New Roman" w:cs="Times New Roman"/>
+          <w:sz w:val="26"/>
+        </w:rPr>
+        <w:t xml:space="preserve"> eficiente. Após, os resultados obtidos serão apresentados</w:t>
+      </w:r>
+      <w:r>
+        <w:rPr>
+          <w:rFonts w:ascii="Times New Roman" w:eastAsia="Times New Roman" w:hAnsi="Times New Roman" w:cs="Times New Roman"/>
+          <w:sz w:val="26"/>
+        </w:rPr>
+        <w:t xml:space="preserve"> em uma tabela</w:t>
+      </w:r>
+      <w:r>
+        <w:rPr>
+          <w:rFonts w:ascii="Times New Roman" w:eastAsia="Times New Roman" w:hAnsi="Times New Roman" w:cs="Times New Roman"/>
+          <w:sz w:val="26"/>
+        </w:rPr>
+        <w:t xml:space="preserve"> juntamente com as concluosões</w:t>
+      </w:r>
+      <w:r>
+        <w:rPr>
+          <w:rFonts w:ascii="Times New Roman" w:eastAsia="Times New Roman" w:hAnsi="Times New Roman" w:cs="Times New Roman"/>
+          <w:sz w:val="26"/>
+        </w:rPr>
+        <w:t xml:space="preserve"> realizadas.</w:t>
       </w:r>
     </w:p>
     <w:p>
@@ -1194,18 +2203,36 @@
         <w:pStyle w:val="Heading1"/>
         <w:ind w:left="-5" w:right="0"/>
       </w:pPr>
-      <w:r>
-        <w:t xml:space="preserve">Análise e modelagem do problema </w:t>
-      </w:r>
-    </w:p>
-    <w:p>
-      <w:pPr>
-        <w:spacing w:after="19"/>
-      </w:pPr>
-      <w:r>
-        <w:rPr>
-          <w:rFonts w:ascii="Times New Roman" w:eastAsia="Times New Roman" w:hAnsi="Times New Roman" w:cs="Times New Roman"/>
-          <w:b/>
+    </w:p>
+    <w:p/>
+    <w:p>
+      <w:pPr>
+        <w:pStyle w:val="Heading1"/>
+        <w:ind w:left="-5" w:right="0"/>
+      </w:pPr>
+    </w:p>
+    <w:p>
+      <w:pPr>
+        <w:pStyle w:val="Heading1"/>
+        <w:ind w:left="-5" w:right="0"/>
+      </w:pPr>
+    </w:p>
+    <w:p>
+      <w:pPr>
+        <w:pStyle w:val="Heading1"/>
+        <w:ind w:left="-5" w:right="0"/>
+      </w:pPr>
+      <w:r>
+        <w:t xml:space="preserve">Solução </w:t>
+      </w:r>
+    </w:p>
+    <w:p>
+      <w:pPr>
+        <w:spacing w:after="21"/>
+      </w:pPr>
+      <w:r>
+        <w:rPr>
+          <w:rFonts w:ascii="Times New Roman" w:eastAsia="Times New Roman" w:hAnsi="Times New Roman" w:cs="Times New Roman"/>
           <w:sz w:val="26"/>
         </w:rPr>
         <w:t xml:space="preserve"> </w:t>
@@ -1216,27 +2243,791 @@
         <w:spacing w:after="3" w:line="282" w:lineRule="auto"/>
         <w:ind w:left="-5" w:right="51" w:hanging="10"/>
         <w:jc w:val="both"/>
-      </w:pPr>
-      <w:r>
-        <w:rPr>
-          <w:rFonts w:ascii="Times New Roman" w:eastAsia="Times New Roman" w:hAnsi="Times New Roman" w:cs="Times New Roman"/>
-          <w:sz w:val="26"/>
-        </w:rPr>
-        <w:t xml:space="preserve">Após a realização de alguns testes prévios e pesquisas nos arquivos que foram entregues juntamente com a proposta, foi possível notar, que seria necessário “forçar” a leitura de uma respectiva linha em primeiro lugar, para assim ocorrer a devida decodificação. Essa obrigatoriedade é devido ao fato de que certas letras com palavras substitutas não estarem presentes nas frases de nenhuma das linhas do arquivo, não sendo decodificadas e prejudicando o resultado esperado. </w:t>
-      </w:r>
-    </w:p>
-    <w:p>
-      <w:pPr>
-        <w:spacing w:after="122" w:line="282" w:lineRule="auto"/>
+        <w:rPr>
+          <w:rFonts w:ascii="Times New Roman" w:eastAsia="Times New Roman" w:hAnsi="Times New Roman" w:cs="Times New Roman"/>
+          <w:sz w:val="26"/>
+        </w:rPr>
+      </w:pPr>
+      <w:r>
+        <w:rPr>
+          <w:rFonts w:ascii="Times New Roman" w:eastAsia="Times New Roman" w:hAnsi="Times New Roman" w:cs="Times New Roman"/>
+          <w:sz w:val="26"/>
+        </w:rPr>
+        <w:t>Vizando uma solução</w:t>
+      </w:r>
+      <w:r>
+        <w:rPr>
+          <w:rFonts w:ascii="Times New Roman" w:eastAsia="Times New Roman" w:hAnsi="Times New Roman" w:cs="Times New Roman"/>
+          <w:sz w:val="26"/>
+        </w:rPr>
+        <w:t xml:space="preserve"> adequada</w:t>
+      </w:r>
+      <w:r>
+        <w:rPr>
+          <w:rFonts w:ascii="Times New Roman" w:eastAsia="Times New Roman" w:hAnsi="Times New Roman" w:cs="Times New Roman"/>
+          <w:sz w:val="26"/>
+        </w:rPr>
+        <w:t>,</w:t>
+      </w:r>
+      <w:r>
+        <w:rPr>
+          <w:rFonts w:ascii="Times New Roman" w:eastAsia="Times New Roman" w:hAnsi="Times New Roman" w:cs="Times New Roman"/>
+          <w:sz w:val="26"/>
+        </w:rPr>
+        <w:t xml:space="preserve"> </w:t>
+      </w:r>
+      <w:r>
+        <w:rPr>
+          <w:rFonts w:ascii="Times New Roman" w:eastAsia="Times New Roman" w:hAnsi="Times New Roman" w:cs="Times New Roman"/>
+          <w:sz w:val="26"/>
+        </w:rPr>
+        <w:t xml:space="preserve">o </w:t>
+      </w:r>
+      <w:r>
+        <w:rPr>
+          <w:rFonts w:ascii="Times New Roman" w:eastAsia="Times New Roman" w:hAnsi="Times New Roman" w:cs="Times New Roman"/>
+          <w:sz w:val="26"/>
+        </w:rPr>
+        <w:t>primeiro passo para resolver o desafio é realizar a leitura dos</w:t>
+      </w:r>
+      <w:r>
+        <w:rPr>
+          <w:rFonts w:ascii="Times New Roman" w:eastAsia="Times New Roman" w:hAnsi="Times New Roman" w:cs="Times New Roman"/>
+          <w:sz w:val="26"/>
+        </w:rPr>
+        <w:t xml:space="preserve"> arquivos de</w:t>
+      </w:r>
+      <w:r>
+        <w:rPr>
+          <w:rFonts w:ascii="Times New Roman" w:eastAsia="Times New Roman" w:hAnsi="Times New Roman" w:cs="Times New Roman"/>
+          <w:sz w:val="26"/>
+        </w:rPr>
+        <w:t xml:space="preserve"> casos de teste colocando os valores corretos na lista de classe</w:t>
+      </w:r>
+      <w:r>
+        <w:rPr>
+          <w:rFonts w:ascii="Times New Roman" w:eastAsia="Times New Roman" w:hAnsi="Times New Roman" w:cs="Times New Roman"/>
+          <w:sz w:val="26"/>
+        </w:rPr>
+        <w:t>s</w:t>
+      </w:r>
+      <w:r>
+        <w:rPr>
+          <w:rFonts w:ascii="Times New Roman" w:eastAsia="Times New Roman" w:hAnsi="Times New Roman" w:cs="Times New Roman"/>
+          <w:sz w:val="26"/>
+        </w:rPr>
+        <w:t>.</w:t>
+      </w:r>
+      <w:r>
+        <w:rPr>
+          <w:rFonts w:ascii="Times New Roman" w:eastAsia="Times New Roman" w:hAnsi="Times New Roman" w:cs="Times New Roman"/>
+          <w:sz w:val="26"/>
+        </w:rPr>
+        <w:t xml:space="preserve"> Para começar, precisamos ler a</w:t>
+      </w:r>
+      <w:r>
+        <w:rPr>
+          <w:rFonts w:ascii="Times New Roman" w:eastAsia="Times New Roman" w:hAnsi="Times New Roman" w:cs="Times New Roman"/>
+          <w:sz w:val="26"/>
+        </w:rPr>
+        <w:t>s</w:t>
+      </w:r>
+      <w:r>
+        <w:rPr>
+          <w:rFonts w:ascii="Times New Roman" w:eastAsia="Times New Roman" w:hAnsi="Times New Roman" w:cs="Times New Roman"/>
+          <w:sz w:val="26"/>
+        </w:rPr>
+        <w:t xml:space="preserve"> linhas</w:t>
+      </w:r>
+      <w:r>
+        <w:rPr>
+          <w:rFonts w:ascii="Times New Roman" w:eastAsia="Times New Roman" w:hAnsi="Times New Roman" w:cs="Times New Roman"/>
+          <w:sz w:val="26"/>
+        </w:rPr>
+        <w:t xml:space="preserve">, </w:t>
+      </w:r>
+      <w:r>
+        <w:rPr>
+          <w:rFonts w:ascii="Times New Roman" w:eastAsia="Times New Roman" w:hAnsi="Times New Roman" w:cs="Times New Roman"/>
+          <w:sz w:val="26"/>
+        </w:rPr>
+        <w:t>e separar a letra sozinha de sua sequencia</w:t>
+      </w:r>
+      <w:r>
+        <w:rPr>
+          <w:rFonts w:ascii="Times New Roman" w:eastAsia="Times New Roman" w:hAnsi="Times New Roman" w:cs="Times New Roman"/>
+          <w:sz w:val="26"/>
+        </w:rPr>
+        <w:t xml:space="preserve">. </w:t>
+      </w:r>
+      <w:r>
+        <w:rPr>
+          <w:rFonts w:ascii="Times New Roman" w:eastAsia="Times New Roman" w:hAnsi="Times New Roman" w:cs="Times New Roman"/>
+          <w:sz w:val="26"/>
+        </w:rPr>
+        <w:t>Com está constatação, podemos propor uma resposta bastante simples: visto que cada linha é um vetor</w:t>
+      </w:r>
+      <w:r>
+        <w:rPr>
+          <w:rFonts w:ascii="Times New Roman" w:eastAsia="Times New Roman" w:hAnsi="Times New Roman" w:cs="Times New Roman"/>
+          <w:sz w:val="26"/>
+        </w:rPr>
+        <w:t xml:space="preserve"> de </w:t>
+      </w:r>
+      <w:r>
+        <w:rPr>
+          <w:rFonts w:ascii="Times New Roman" w:eastAsia="Times New Roman" w:hAnsi="Times New Roman" w:cs="Times New Roman"/>
+          <w:i/>
+          <w:iCs/>
+          <w:sz w:val="26"/>
+        </w:rPr>
+        <w:t>chars</w:t>
+      </w:r>
+      <w:r>
+        <w:rPr>
+          <w:rFonts w:ascii="Times New Roman" w:eastAsia="Times New Roman" w:hAnsi="Times New Roman" w:cs="Times New Roman"/>
+          <w:sz w:val="26"/>
+        </w:rPr>
+        <w:t xml:space="preserve">, bastaria pegar a posição </w:t>
+      </w:r>
+      <w:r>
+        <w:rPr>
+          <w:rFonts w:ascii="Courier New" w:eastAsia="Times New Roman" w:hAnsi="Courier New" w:cs="Courier New"/>
+          <w:i/>
+          <w:iCs/>
+        </w:rPr>
+        <w:t>linha</w:t>
+      </w:r>
+      <w:r>
+        <w:rPr>
+          <w:rFonts w:ascii="Courier New" w:eastAsia="Times New Roman" w:hAnsi="Courier New" w:cs="Courier New"/>
+          <w:i/>
+          <w:iCs/>
+        </w:rPr>
+        <w:t>[0</w:t>
+      </w:r>
+      <w:r>
+        <w:rPr>
+          <w:rFonts w:ascii="Times New Roman" w:eastAsia="Times New Roman" w:hAnsi="Times New Roman" w:cs="Times New Roman"/>
+          <w:i/>
+          <w:iCs/>
+        </w:rPr>
+        <w:t>]</w:t>
+      </w:r>
+      <w:r>
+        <w:rPr>
+          <w:rFonts w:ascii="Times New Roman" w:eastAsia="Times New Roman" w:hAnsi="Times New Roman" w:cs="Times New Roman"/>
+          <w:sz w:val="26"/>
+        </w:rPr>
+        <w:t xml:space="preserve"> </w:t>
+      </w:r>
+      <w:r>
+        <w:rPr>
+          <w:rFonts w:ascii="Times New Roman" w:eastAsia="Times New Roman" w:hAnsi="Times New Roman" w:cs="Times New Roman"/>
+          <w:sz w:val="26"/>
+        </w:rPr>
+        <w:t xml:space="preserve">para ser a letra inicial e </w:t>
+      </w:r>
+      <w:r>
+        <w:rPr>
+          <w:rFonts w:ascii="Times New Roman" w:eastAsia="Times New Roman" w:hAnsi="Times New Roman" w:cs="Times New Roman"/>
+          <w:sz w:val="26"/>
+        </w:rPr>
+        <w:t xml:space="preserve">consequentemente </w:t>
+      </w:r>
+      <w:r>
+        <w:rPr>
+          <w:rFonts w:ascii="Times New Roman" w:eastAsia="Times New Roman" w:hAnsi="Times New Roman" w:cs="Times New Roman"/>
+          <w:sz w:val="26"/>
+        </w:rPr>
+        <w:t xml:space="preserve">pegar </w:t>
+      </w:r>
+      <w:r>
+        <w:rPr>
+          <w:rFonts w:ascii="Times New Roman" w:eastAsia="Times New Roman" w:hAnsi="Times New Roman" w:cs="Times New Roman"/>
+          <w:sz w:val="26"/>
+        </w:rPr>
+        <w:t xml:space="preserve">o que sobrou </w:t>
+      </w:r>
+      <w:r>
+        <w:rPr>
+          <w:rFonts w:ascii="Times New Roman" w:eastAsia="Times New Roman" w:hAnsi="Times New Roman" w:cs="Times New Roman"/>
+          <w:sz w:val="26"/>
+        </w:rPr>
+        <w:t>(ignorando o espaço)</w:t>
+      </w:r>
+      <w:r>
+        <w:rPr>
+          <w:rFonts w:ascii="Times New Roman" w:eastAsia="Times New Roman" w:hAnsi="Times New Roman" w:cs="Times New Roman"/>
+          <w:sz w:val="26"/>
+        </w:rPr>
+        <w:t xml:space="preserve"> </w:t>
+      </w:r>
+      <w:r>
+        <w:rPr>
+          <w:rFonts w:ascii="Times New Roman" w:eastAsia="Times New Roman" w:hAnsi="Times New Roman" w:cs="Times New Roman"/>
+          <w:sz w:val="26"/>
+        </w:rPr>
+        <w:t xml:space="preserve">para ser a </w:t>
+      </w:r>
+      <w:r>
+        <w:rPr>
+          <w:rFonts w:ascii="Times New Roman" w:eastAsia="Times New Roman" w:hAnsi="Times New Roman" w:cs="Times New Roman"/>
+          <w:sz w:val="26"/>
+        </w:rPr>
+        <w:t>frase correspondente (</w:t>
+      </w:r>
+      <w:r>
+        <w:rPr>
+          <w:rFonts w:ascii="Courier New" w:eastAsia="Times New Roman" w:hAnsi="Courier New" w:cs="Courier New"/>
+          <w:i/>
+          <w:iCs/>
+        </w:rPr>
+        <w:t>linha</w:t>
+      </w:r>
+      <w:r>
+        <w:rPr>
+          <w:rFonts w:ascii="Courier New" w:eastAsia="Times New Roman" w:hAnsi="Courier New" w:cs="Courier New"/>
+          <w:i/>
+          <w:iCs/>
+        </w:rPr>
+        <w:t>[2:-1</w:t>
+      </w:r>
+      <w:r>
+        <w:rPr>
+          <w:rFonts w:ascii="Courier New" w:eastAsia="Times New Roman" w:hAnsi="Courier New" w:cs="Courier New"/>
+          <w:i/>
+          <w:iCs/>
+          <w:sz w:val="26"/>
+        </w:rPr>
+        <w:t>]</w:t>
+      </w:r>
+      <w:r>
+        <w:rPr>
+          <w:rFonts w:ascii="Times New Roman" w:eastAsia="Times New Roman" w:hAnsi="Times New Roman" w:cs="Times New Roman"/>
+          <w:i/>
+          <w:iCs/>
+          <w:sz w:val="26"/>
+        </w:rPr>
+        <w:t>)</w:t>
+      </w:r>
+      <w:r>
+        <w:rPr>
+          <w:rFonts w:ascii="Times New Roman" w:eastAsia="Times New Roman" w:hAnsi="Times New Roman" w:cs="Times New Roman"/>
+          <w:i/>
+          <w:iCs/>
+          <w:sz w:val="26"/>
+        </w:rPr>
+        <w:t>.</w:t>
+      </w:r>
+    </w:p>
+    <w:p>
+      <w:pPr>
+        <w:spacing w:after="3" w:line="282" w:lineRule="auto"/>
+        <w:ind w:left="-5" w:right="51" w:firstLine="698"/>
+        <w:jc w:val="both"/>
+        <w:rPr>
+          <w:rFonts w:ascii="Times New Roman" w:eastAsia="Times New Roman" w:hAnsi="Times New Roman" w:cs="Times New Roman"/>
+          <w:sz w:val="26"/>
+        </w:rPr>
+      </w:pPr>
+      <w:r>
+        <w:rPr>
+          <w:rFonts w:ascii="Times New Roman" w:eastAsia="Times New Roman" w:hAnsi="Times New Roman" w:cs="Times New Roman"/>
+          <w:sz w:val="26"/>
+        </w:rPr>
+        <w:t xml:space="preserve">Porém, como foi citado na introdução, </w:t>
+      </w:r>
+      <w:r>
+        <w:rPr>
+          <w:rFonts w:ascii="Times New Roman" w:eastAsia="Times New Roman" w:hAnsi="Times New Roman" w:cs="Times New Roman"/>
+          <w:sz w:val="26"/>
+        </w:rPr>
+        <w:t xml:space="preserve">faz-se necessário desconsiderar os </w:t>
+      </w:r>
+      <w:r>
+        <w:rPr>
+          <w:rFonts w:ascii="Times New Roman" w:eastAsia="Times New Roman" w:hAnsi="Times New Roman" w:cs="Times New Roman"/>
+          <w:i/>
+          <w:iCs/>
+          <w:sz w:val="26"/>
+        </w:rPr>
+        <w:t>chars</w:t>
+      </w:r>
+      <w:r>
+        <w:rPr>
+          <w:rFonts w:ascii="Times New Roman" w:eastAsia="Times New Roman" w:hAnsi="Times New Roman" w:cs="Times New Roman"/>
+          <w:sz w:val="26"/>
+        </w:rPr>
+        <w:t xml:space="preserve"> </w:t>
+      </w:r>
+      <w:r>
+        <w:rPr>
+          <w:rFonts w:ascii="Times New Roman" w:eastAsia="Times New Roman" w:hAnsi="Times New Roman" w:cs="Times New Roman"/>
+          <w:sz w:val="26"/>
+        </w:rPr>
+        <w:t>aonde</w:t>
+      </w:r>
+      <w:r>
+        <w:rPr>
+          <w:rFonts w:ascii="Times New Roman" w:eastAsia="Times New Roman" w:hAnsi="Times New Roman" w:cs="Times New Roman"/>
+          <w:sz w:val="26"/>
+        </w:rPr>
+        <w:t xml:space="preserve"> não há respectiva </w:t>
+      </w:r>
+      <w:r>
+        <w:rPr>
+          <w:rFonts w:ascii="Times New Roman" w:eastAsia="Times New Roman" w:hAnsi="Times New Roman" w:cs="Times New Roman"/>
+          <w:i/>
+          <w:iCs/>
+          <w:sz w:val="26"/>
+        </w:rPr>
+        <w:t>string</w:t>
+      </w:r>
+      <w:r>
+        <w:rPr>
+          <w:rFonts w:ascii="Times New Roman" w:eastAsia="Times New Roman" w:hAnsi="Times New Roman" w:cs="Times New Roman"/>
+          <w:i/>
+          <w:iCs/>
+          <w:sz w:val="26"/>
+        </w:rPr>
+        <w:t>.</w:t>
+      </w:r>
+      <w:r>
+        <w:rPr>
+          <w:rFonts w:ascii="Times New Roman" w:eastAsia="Times New Roman" w:hAnsi="Times New Roman" w:cs="Times New Roman"/>
+          <w:sz w:val="26"/>
+        </w:rPr>
+        <w:t xml:space="preserve"> E para isso, utiliza-se de uma condição que verifica </w:t>
+      </w:r>
+      <w:r>
+        <w:rPr>
+          <w:rFonts w:ascii="Times New Roman" w:eastAsia="Times New Roman" w:hAnsi="Times New Roman" w:cs="Times New Roman"/>
+          <w:sz w:val="26"/>
+        </w:rPr>
+        <w:t>a existencia da mesma.</w:t>
+      </w:r>
+      <w:r>
+        <w:rPr>
+          <w:rFonts w:ascii="Times New Roman" w:eastAsia="Times New Roman" w:hAnsi="Times New Roman" w:cs="Times New Roman"/>
+          <w:sz w:val="26"/>
+        </w:rPr>
+        <w:t xml:space="preserve"> Caso a condição for verdadeira, o algoritmo adiciona um objeto </w:t>
+      </w:r>
+      <w:r>
+        <w:rPr>
+          <w:rFonts w:ascii="Times New Roman" w:eastAsia="Times New Roman" w:hAnsi="Times New Roman" w:cs="Times New Roman"/>
+          <w:sz w:val="26"/>
+        </w:rPr>
+        <w:t xml:space="preserve">na lista </w:t>
+      </w:r>
+      <w:r>
+        <w:rPr>
+          <w:rFonts w:ascii="Times New Roman" w:eastAsia="Times New Roman" w:hAnsi="Times New Roman" w:cs="Times New Roman"/>
+          <w:sz w:val="26"/>
+        </w:rPr>
+        <w:t>co</w:t>
+      </w:r>
+      <w:r>
+        <w:rPr>
+          <w:rFonts w:ascii="Times New Roman" w:eastAsia="Times New Roman" w:hAnsi="Times New Roman" w:cs="Times New Roman"/>
+          <w:sz w:val="26"/>
+        </w:rPr>
+        <w:t>ntendo</w:t>
+      </w:r>
+      <w:r>
+        <w:rPr>
+          <w:rFonts w:ascii="Times New Roman" w:eastAsia="Times New Roman" w:hAnsi="Times New Roman" w:cs="Times New Roman"/>
+          <w:sz w:val="26"/>
+        </w:rPr>
+        <w:t xml:space="preserve"> a letra inicial encontrada, sua frase, um paramentro True</w:t>
+      </w:r>
+      <w:r>
+        <w:rPr>
+          <w:rFonts w:ascii="Times New Roman" w:eastAsia="Times New Roman" w:hAnsi="Times New Roman" w:cs="Times New Roman"/>
+          <w:sz w:val="26"/>
+        </w:rPr>
+        <w:t xml:space="preserve"> (será explicado posteriormente)</w:t>
+      </w:r>
+      <w:r>
+        <w:rPr>
+          <w:rFonts w:ascii="Times New Roman" w:eastAsia="Times New Roman" w:hAnsi="Times New Roman" w:cs="Times New Roman"/>
+          <w:sz w:val="26"/>
+        </w:rPr>
+        <w:t>, e o tamanho da frase correspondente.</w:t>
+      </w:r>
+      <w:r>
+        <w:rPr>
+          <w:rFonts w:ascii="Times New Roman" w:eastAsia="Times New Roman" w:hAnsi="Times New Roman" w:cs="Times New Roman"/>
+          <w:sz w:val="26"/>
+        </w:rPr>
+        <w:t xml:space="preserve"> Um algoritmo implementando est</w:t>
+      </w:r>
+      <w:r>
+        <w:rPr>
+          <w:rFonts w:ascii="Times New Roman" w:eastAsia="Times New Roman" w:hAnsi="Times New Roman" w:cs="Times New Roman"/>
+          <w:sz w:val="26"/>
+        </w:rPr>
+        <w:t xml:space="preserve">á </w:t>
+      </w:r>
+      <w:r>
+        <w:rPr>
+          <w:rFonts w:ascii="Times New Roman" w:eastAsia="Times New Roman" w:hAnsi="Times New Roman" w:cs="Times New Roman"/>
+          <w:sz w:val="26"/>
+        </w:rPr>
+        <w:t>idéia seria parecido com este:</w:t>
+      </w:r>
+    </w:p>
+    <w:p>
+      <w:pPr>
+        <w:spacing w:after="3" w:line="282" w:lineRule="auto"/>
+        <w:ind w:right="51" w:firstLine="693"/>
+        <w:jc w:val="both"/>
+        <w:rPr>
+          <w:rFonts w:ascii="Courier New" w:eastAsia="Times New Roman" w:hAnsi="Courier New" w:cs="Courier New"/>
+          <w:color w:val="171717" w:themeColor="background2" w:themeShade="1A"/>
+        </w:rPr>
+      </w:pPr>
+    </w:p>
+    <w:p>
+      <w:pPr>
+        <w:spacing w:after="3" w:line="282" w:lineRule="auto"/>
+        <w:ind w:right="51" w:firstLine="693"/>
+        <w:jc w:val="both"/>
+        <w:rPr>
+          <w:rFonts w:ascii="Courier New" w:eastAsia="Times New Roman" w:hAnsi="Courier New" w:cs="Courier New"/>
+          <w:color w:val="171717" w:themeColor="background2" w:themeShade="1A"/>
+        </w:rPr>
+      </w:pPr>
+      <w:r>
+        <w:rPr>
+          <w:rFonts w:ascii="Courier New" w:eastAsia="Times New Roman" w:hAnsi="Courier New" w:cs="Courier New"/>
+          <w:color w:val="171717" w:themeColor="background2" w:themeShade="1A"/>
+        </w:rPr>
+        <w:t>a</w:t>
+      </w:r>
+      <w:r>
+        <w:rPr>
+          <w:rFonts w:ascii="Courier New" w:eastAsia="Times New Roman" w:hAnsi="Courier New" w:cs="Courier New"/>
+          <w:color w:val="171717" w:themeColor="background2" w:themeShade="1A"/>
+        </w:rPr>
+        <w:t>brir</w:t>
+      </w:r>
+      <w:r>
+        <w:rPr>
+          <w:rFonts w:ascii="Courier New" w:eastAsia="Times New Roman" w:hAnsi="Courier New" w:cs="Courier New"/>
+          <w:color w:val="171717" w:themeColor="background2" w:themeShade="1A"/>
+        </w:rPr>
+        <w:t xml:space="preserve"> </w:t>
+      </w:r>
+      <w:r>
+        <w:rPr>
+          <w:rFonts w:ascii="Courier New" w:eastAsia="Times New Roman" w:hAnsi="Courier New" w:cs="Courier New"/>
+          <w:color w:val="171717" w:themeColor="background2" w:themeShade="1A"/>
+        </w:rPr>
+        <w:t>(‘casox’, ‘ler’</w:t>
+      </w:r>
+      <w:r>
+        <w:rPr>
+          <w:rFonts w:ascii="Courier New" w:eastAsia="Times New Roman" w:hAnsi="Courier New" w:cs="Courier New"/>
+          <w:color w:val="171717" w:themeColor="background2" w:themeShade="1A"/>
+        </w:rPr>
+        <w:t xml:space="preserve">) as </w:t>
+      </w:r>
+      <w:r>
+        <w:rPr>
+          <w:rFonts w:ascii="Courier New" w:eastAsia="Times New Roman" w:hAnsi="Courier New" w:cs="Courier New"/>
+          <w:color w:val="171717" w:themeColor="background2" w:themeShade="1A"/>
+        </w:rPr>
+        <w:t>arquivo</w:t>
+      </w:r>
+      <w:r>
+        <w:rPr>
+          <w:rFonts w:ascii="Courier New" w:eastAsia="Times New Roman" w:hAnsi="Courier New" w:cs="Courier New"/>
+          <w:color w:val="171717" w:themeColor="background2" w:themeShade="1A"/>
+        </w:rPr>
+        <w:t>:</w:t>
+      </w:r>
+    </w:p>
+    <w:p>
+      <w:pPr>
+        <w:spacing w:after="3" w:line="282" w:lineRule="auto"/>
         <w:ind w:left="-15" w:right="51" w:firstLine="708"/>
         <w:jc w:val="both"/>
-      </w:pPr>
-      <w:r>
-        <w:rPr>
-          <w:rFonts w:ascii="Times New Roman" w:eastAsia="Times New Roman" w:hAnsi="Times New Roman" w:cs="Times New Roman"/>
-          <w:sz w:val="26"/>
-        </w:rPr>
-        <w:t>Para obter a quantidade de caracteres finais da palavra decodificada dos arquivos, categorizados como “casos”, decidi criar um anticompressor, com a linguagem “</w:t>
+        <w:rPr>
+          <w:rFonts w:ascii="Courier New" w:eastAsia="Times New Roman" w:hAnsi="Courier New" w:cs="Courier New"/>
+          <w:color w:val="171717" w:themeColor="background2" w:themeShade="1A"/>
+        </w:rPr>
+      </w:pPr>
+      <w:r>
+        <w:rPr>
+          <w:rFonts w:ascii="Courier New" w:eastAsia="Times New Roman" w:hAnsi="Courier New" w:cs="Courier New"/>
+          <w:color w:val="171717" w:themeColor="background2" w:themeShade="1A"/>
+        </w:rPr>
+        <w:tab/>
+      </w:r>
+      <w:r>
+        <w:rPr>
+          <w:rFonts w:ascii="Courier New" w:eastAsia="Times New Roman" w:hAnsi="Courier New" w:cs="Courier New"/>
+          <w:color w:val="171717" w:themeColor="background2" w:themeShade="1A"/>
+        </w:rPr>
+        <w:t xml:space="preserve">  </w:t>
+      </w:r>
+      <w:r>
+        <w:rPr>
+          <w:rFonts w:ascii="Courier New" w:eastAsia="Times New Roman" w:hAnsi="Courier New" w:cs="Courier New"/>
+          <w:color w:val="171717" w:themeColor="background2" w:themeShade="1A"/>
+        </w:rPr>
+        <w:t xml:space="preserve">para  linha  em  </w:t>
+      </w:r>
+      <w:r>
+        <w:rPr>
+          <w:rFonts w:ascii="Courier New" w:eastAsia="Times New Roman" w:hAnsi="Courier New" w:cs="Courier New"/>
+          <w:color w:val="171717" w:themeColor="background2" w:themeShade="1A"/>
+        </w:rPr>
+        <w:t>arquivo</w:t>
+      </w:r>
+      <w:r>
+        <w:rPr>
+          <w:rFonts w:ascii="Courier New" w:eastAsia="Times New Roman" w:hAnsi="Courier New" w:cs="Courier New"/>
+          <w:color w:val="171717" w:themeColor="background2" w:themeShade="1A"/>
+        </w:rPr>
+        <w:t>:</w:t>
+      </w:r>
+    </w:p>
+    <w:p>
+      <w:pPr>
+        <w:spacing w:after="3" w:line="282" w:lineRule="auto"/>
+        <w:ind w:left="-15" w:right="51" w:firstLine="708"/>
+        <w:jc w:val="both"/>
+        <w:rPr>
+          <w:rFonts w:ascii="Courier New" w:eastAsia="Times New Roman" w:hAnsi="Courier New" w:cs="Courier New"/>
+          <w:color w:val="171717" w:themeColor="background2" w:themeShade="1A"/>
+        </w:rPr>
+      </w:pPr>
+      <w:r>
+        <w:rPr>
+          <w:rFonts w:ascii="Courier New" w:eastAsia="Times New Roman" w:hAnsi="Courier New" w:cs="Courier New"/>
+          <w:color w:val="171717" w:themeColor="background2" w:themeShade="1A"/>
+        </w:rPr>
+        <w:tab/>
+      </w:r>
+      <w:r>
+        <w:rPr>
+          <w:rFonts w:ascii="Courier New" w:eastAsia="Times New Roman" w:hAnsi="Courier New" w:cs="Courier New"/>
+          <w:color w:val="171717" w:themeColor="background2" w:themeShade="1A"/>
+        </w:rPr>
+        <w:t xml:space="preserve">     </w:t>
+      </w:r>
+      <w:r>
+        <w:rPr>
+          <w:rFonts w:ascii="Courier New" w:eastAsia="Times New Roman" w:hAnsi="Courier New" w:cs="Courier New"/>
+          <w:color w:val="171717" w:themeColor="background2" w:themeShade="1A"/>
+        </w:rPr>
+        <w:t>if (</w:t>
+      </w:r>
+      <w:r>
+        <w:rPr>
+          <w:rFonts w:ascii="Courier New" w:eastAsia="Times New Roman" w:hAnsi="Courier New" w:cs="Courier New"/>
+          <w:color w:val="171717" w:themeColor="background2" w:themeShade="1A"/>
+        </w:rPr>
+        <w:t>linha[2] != ‘\n’):</w:t>
+      </w:r>
+    </w:p>
+    <w:p>
+      <w:pPr>
+        <w:spacing w:after="3" w:line="282" w:lineRule="auto"/>
+        <w:ind w:left="-15" w:right="51" w:firstLine="708"/>
+        <w:jc w:val="both"/>
+        <w:rPr>
+          <w:rFonts w:ascii="Courier New" w:eastAsia="Times New Roman" w:hAnsi="Courier New" w:cs="Courier New"/>
+          <w:color w:val="171717" w:themeColor="background2" w:themeShade="1A"/>
+        </w:rPr>
+      </w:pPr>
+      <w:r>
+        <w:rPr>
+          <w:rFonts w:ascii="Courier New" w:eastAsia="Times New Roman" w:hAnsi="Courier New" w:cs="Courier New"/>
+          <w:color w:val="171717" w:themeColor="background2" w:themeShade="1A"/>
+        </w:rPr>
+        <w:tab/>
+      </w:r>
+      <w:r>
+        <w:rPr>
+          <w:rFonts w:ascii="Courier New" w:eastAsia="Times New Roman" w:hAnsi="Courier New" w:cs="Courier New"/>
+          <w:color w:val="171717" w:themeColor="background2" w:themeShade="1A"/>
+        </w:rPr>
+        <w:tab/>
+        <w:t xml:space="preserve">  inicial = linha[0]</w:t>
+      </w:r>
+    </w:p>
+    <w:p>
+      <w:pPr>
+        <w:spacing w:after="3" w:line="282" w:lineRule="auto"/>
+        <w:ind w:left="-15" w:right="51" w:firstLine="708"/>
+        <w:jc w:val="both"/>
+        <w:rPr>
+          <w:rFonts w:ascii="Courier New" w:eastAsia="Times New Roman" w:hAnsi="Courier New" w:cs="Courier New"/>
+          <w:color w:val="171717" w:themeColor="background2" w:themeShade="1A"/>
+        </w:rPr>
+      </w:pPr>
+      <w:r>
+        <w:rPr>
+          <w:rFonts w:ascii="Courier New" w:eastAsia="Times New Roman" w:hAnsi="Courier New" w:cs="Courier New"/>
+          <w:color w:val="171717" w:themeColor="background2" w:themeShade="1A"/>
+        </w:rPr>
+        <w:tab/>
+        <w:t xml:space="preserve"> </w:t>
+      </w:r>
+      <w:r>
+        <w:rPr>
+          <w:rFonts w:ascii="Courier New" w:eastAsia="Times New Roman" w:hAnsi="Courier New" w:cs="Courier New"/>
+          <w:color w:val="171717" w:themeColor="background2" w:themeShade="1A"/>
+        </w:rPr>
+        <w:tab/>
+        <w:t xml:space="preserve">  sequencia = linha[2:-1]</w:t>
+      </w:r>
+    </w:p>
+    <w:p>
+      <w:pPr>
+        <w:spacing w:after="3" w:line="282" w:lineRule="auto"/>
+        <w:ind w:left="-15" w:right="51" w:firstLine="708"/>
+        <w:jc w:val="both"/>
+        <w:rPr>
+          <w:rFonts w:ascii="Courier New" w:eastAsia="Times New Roman" w:hAnsi="Courier New" w:cs="Courier New"/>
+          <w:color w:val="171717" w:themeColor="background2" w:themeShade="1A"/>
+        </w:rPr>
+      </w:pPr>
+      <w:r>
+        <w:rPr>
+          <w:rFonts w:ascii="Courier New" w:eastAsia="Times New Roman" w:hAnsi="Courier New" w:cs="Courier New"/>
+          <w:color w:val="171717" w:themeColor="background2" w:themeShade="1A"/>
+        </w:rPr>
+        <w:tab/>
+      </w:r>
+      <w:r>
+        <w:rPr>
+          <w:rFonts w:ascii="Courier New" w:eastAsia="Times New Roman" w:hAnsi="Courier New" w:cs="Courier New"/>
+          <w:color w:val="171717" w:themeColor="background2" w:themeShade="1A"/>
+        </w:rPr>
+        <w:tab/>
+        <w:t xml:space="preserve">  tamanho = len(sequencia)</w:t>
+      </w:r>
+    </w:p>
+    <w:p>
+      <w:pPr>
+        <w:spacing w:after="3" w:line="282" w:lineRule="auto"/>
+        <w:ind w:left="-15" w:right="51" w:firstLine="708"/>
+        <w:jc w:val="both"/>
+        <w:rPr>
+          <w:rFonts w:ascii="Courier New" w:eastAsia="Times New Roman" w:hAnsi="Courier New" w:cs="Courier New"/>
+          <w:color w:val="171717" w:themeColor="background2" w:themeShade="1A"/>
+        </w:rPr>
+      </w:pPr>
+      <w:r>
+        <w:rPr>
+          <w:rFonts w:ascii="Courier New" w:eastAsia="Times New Roman" w:hAnsi="Courier New" w:cs="Courier New"/>
+          <w:color w:val="171717" w:themeColor="background2" w:themeShade="1A"/>
+        </w:rPr>
+        <w:tab/>
+      </w:r>
+      <w:r>
+        <w:rPr>
+          <w:rFonts w:ascii="Courier New" w:eastAsia="Times New Roman" w:hAnsi="Courier New" w:cs="Courier New"/>
+          <w:color w:val="171717" w:themeColor="background2" w:themeShade="1A"/>
+        </w:rPr>
+        <w:tab/>
+      </w:r>
+      <w:r>
+        <w:rPr>
+          <w:rFonts w:ascii="Courier New" w:eastAsia="Times New Roman" w:hAnsi="Courier New" w:cs="Courier New"/>
+          <w:color w:val="171717" w:themeColor="background2" w:themeShade="1A"/>
+        </w:rPr>
+        <w:t xml:space="preserve">  </w:t>
+      </w:r>
+      <w:r>
+        <w:rPr>
+          <w:rFonts w:ascii="Courier New" w:eastAsia="Times New Roman" w:hAnsi="Courier New" w:cs="Courier New"/>
+          <w:color w:val="171717" w:themeColor="background2" w:themeShade="1A"/>
+        </w:rPr>
+        <w:t>lista_classes.adicionar(Nodo(</w:t>
+      </w:r>
+      <w:r>
+        <w:rPr>
+          <w:rFonts w:ascii="Courier New" w:eastAsia="Times New Roman" w:hAnsi="Courier New" w:cs="Courier New"/>
+          <w:color w:val="171717" w:themeColor="background2" w:themeShade="1A"/>
+        </w:rPr>
+        <w:t>inicial</w:t>
+      </w:r>
+      <w:r>
+        <w:rPr>
+          <w:rFonts w:ascii="Courier New" w:eastAsia="Times New Roman" w:hAnsi="Courier New" w:cs="Courier New"/>
+          <w:color w:val="171717" w:themeColor="background2" w:themeShade="1A"/>
+        </w:rPr>
+        <w:t xml:space="preserve">, </w:t>
+      </w:r>
+      <w:r>
+        <w:rPr>
+          <w:rFonts w:ascii="Courier New" w:eastAsia="Times New Roman" w:hAnsi="Courier New" w:cs="Courier New"/>
+          <w:color w:val="171717" w:themeColor="background2" w:themeShade="1A"/>
+        </w:rPr>
+        <w:t>sequencia</w:t>
+      </w:r>
+      <w:r>
+        <w:rPr>
+          <w:rFonts w:ascii="Courier New" w:eastAsia="Times New Roman" w:hAnsi="Courier New" w:cs="Courier New"/>
+          <w:color w:val="171717" w:themeColor="background2" w:themeShade="1A"/>
+        </w:rPr>
+        <w:t xml:space="preserve">, </w:t>
+      </w:r>
+      <w:r>
+        <w:rPr>
+          <w:rFonts w:ascii="Courier New" w:eastAsia="Times New Roman" w:hAnsi="Courier New" w:cs="Courier New"/>
+          <w:color w:val="171717" w:themeColor="background2" w:themeShade="1A"/>
+        </w:rPr>
+        <w:t>True</w:t>
+      </w:r>
+      <w:r>
+        <w:rPr>
+          <w:rFonts w:ascii="Courier New" w:eastAsia="Times New Roman" w:hAnsi="Courier New" w:cs="Courier New"/>
+          <w:color w:val="171717" w:themeColor="background2" w:themeShade="1A"/>
+        </w:rPr>
+        <w:t>, tamanho)</w:t>
+      </w:r>
+      <w:r>
+        <w:rPr>
+          <w:rFonts w:ascii="Courier New" w:eastAsia="Times New Roman" w:hAnsi="Courier New" w:cs="Courier New"/>
+          <w:color w:val="171717" w:themeColor="background2" w:themeShade="1A"/>
+        </w:rPr>
+        <w:t>)</w:t>
+      </w:r>
+    </w:p>
+    <w:p>
+      <w:pPr>
+        <w:spacing w:after="3" w:line="282" w:lineRule="auto"/>
+        <w:ind w:left="-15" w:right="51" w:firstLine="708"/>
+        <w:jc w:val="both"/>
+        <w:rPr>
+          <w:rFonts w:ascii="Courier New" w:eastAsia="Times New Roman" w:hAnsi="Courier New" w:cs="Courier New"/>
+          <w:color w:val="171717" w:themeColor="background2" w:themeShade="1A"/>
+        </w:rPr>
+      </w:pPr>
+    </w:p>
+    <w:p>
+      <w:pPr>
+        <w:spacing w:after="3" w:line="282" w:lineRule="auto"/>
+        <w:ind w:left="-15" w:right="51" w:firstLine="708"/>
+        <w:jc w:val="both"/>
+        <w:rPr>
+          <w:rFonts w:ascii="Courier New" w:eastAsia="Times New Roman" w:hAnsi="Courier New" w:cs="Courier New"/>
+          <w:color w:val="171717" w:themeColor="background2" w:themeShade="1A"/>
+        </w:rPr>
+      </w:pPr>
+      <w:r>
+        <w:rPr>
+          <w:rFonts w:ascii="Times New Roman" w:eastAsia="Times New Roman" w:hAnsi="Times New Roman" w:cs="Times New Roman"/>
+          <w:sz w:val="26"/>
+        </w:rPr>
+        <w:t xml:space="preserve">Essa função foi utilizada para realizar cada caso entregue na realização desta tarefa, implementado por um </w:t>
       </w:r>
       <w:r>
         <w:rPr>
@@ -1244,14 +3035,14 @@
           <w:i/>
           <w:sz w:val="26"/>
         </w:rPr>
-        <w:t>python</w:t>
-      </w:r>
-      <w:r>
-        <w:rPr>
-          <w:rFonts w:ascii="Times New Roman" w:eastAsia="Times New Roman" w:hAnsi="Times New Roman" w:cs="Times New Roman"/>
-          <w:sz w:val="26"/>
-        </w:rPr>
-        <w:t xml:space="preserve">”, uma classe nomeada de “Linhas” e um vetor com seus objetos. A resolução desse problema foi construída no ambiente de programação </w:t>
+        <w:t xml:space="preserve">for </w:t>
+      </w:r>
+      <w:r>
+        <w:rPr>
+          <w:rFonts w:ascii="Times New Roman" w:eastAsia="Times New Roman" w:hAnsi="Times New Roman" w:cs="Times New Roman"/>
+          <w:sz w:val="26"/>
+        </w:rPr>
+        <w:t xml:space="preserve">de zero a dez e um </w:t>
       </w:r>
       <w:r>
         <w:rPr>
@@ -1259,27 +3050,14 @@
           <w:i/>
           <w:sz w:val="26"/>
         </w:rPr>
-        <w:t>VSCode</w:t>
-      </w:r>
-      <w:r>
-        <w:rPr>
-          <w:rFonts w:ascii="Times New Roman" w:eastAsia="Times New Roman" w:hAnsi="Times New Roman" w:cs="Times New Roman"/>
-          <w:sz w:val="26"/>
-        </w:rPr>
-        <w:t xml:space="preserve">. </w:t>
-      </w:r>
-    </w:p>
-    <w:p>
-      <w:pPr>
-        <w:spacing w:after="0"/>
-      </w:pPr>
-      <w:r>
-        <w:rPr>
-          <w:rFonts w:ascii="Times New Roman" w:eastAsia="Times New Roman" w:hAnsi="Times New Roman" w:cs="Times New Roman"/>
-          <w:b/>
-          <w:sz w:val="40"/>
-        </w:rPr>
-        <w:t xml:space="preserve"> </w:t>
+        <w:t>switch case</w:t>
+      </w:r>
+      <w:r>
+        <w:rPr>
+          <w:rFonts w:ascii="Times New Roman" w:eastAsia="Times New Roman" w:hAnsi="Times New Roman" w:cs="Times New Roman"/>
+          <w:sz w:val="26"/>
+        </w:rPr>
+        <w:t xml:space="preserve">, que continha um chamamento para a realização de cada caso. </w:t>
       </w:r>
     </w:p>
     <w:p>
@@ -1287,473 +3065,12 @@
         <w:pStyle w:val="Heading1"/>
         <w:ind w:left="-5" w:right="0"/>
       </w:pPr>
-      <w:r>
-        <w:t xml:space="preserve">Solução </w:t>
-      </w:r>
-    </w:p>
-    <w:p>
-      <w:pPr>
-        <w:spacing w:after="21"/>
-      </w:pPr>
-      <w:r>
-        <w:rPr>
-          <w:rFonts w:ascii="Times New Roman" w:eastAsia="Times New Roman" w:hAnsi="Times New Roman" w:cs="Times New Roman"/>
-          <w:sz w:val="26"/>
-        </w:rPr>
-        <w:t xml:space="preserve"> </w:t>
-      </w:r>
-    </w:p>
-    <w:p>
-      <w:pPr>
-        <w:spacing w:after="3" w:line="282" w:lineRule="auto"/>
-        <w:ind w:left="-5" w:right="51" w:hanging="10"/>
-        <w:jc w:val="both"/>
-      </w:pPr>
-      <w:r>
-        <w:rPr>
-          <w:rFonts w:ascii="Times New Roman" w:eastAsia="Times New Roman" w:hAnsi="Times New Roman" w:cs="Times New Roman"/>
-          <w:sz w:val="26"/>
-        </w:rPr>
-        <w:t xml:space="preserve">Ao realizar a leitura do arquivo gravei os dados de cada linha, na classe Linhas separando-os entre “letra identificadora” e “palavra de substituição”. </w:t>
-      </w:r>
-    </w:p>
-    <w:p>
-      <w:pPr>
-        <w:spacing w:after="69"/>
-        <w:ind w:right="62"/>
-        <w:jc w:val="right"/>
-      </w:pPr>
-      <w:r>
-        <w:rPr>
-          <w:rFonts w:ascii="Times New Roman" w:eastAsia="Times New Roman" w:hAnsi="Times New Roman" w:cs="Times New Roman"/>
-          <w:sz w:val="26"/>
-        </w:rPr>
-        <w:t xml:space="preserve">Com testes antes realizados, criei mais duas variáveis para a classe Linhas, sendo elas:  </w:t>
-      </w:r>
-    </w:p>
-    <w:p>
-      <w:pPr>
-        <w:spacing w:after="3" w:line="282" w:lineRule="auto"/>
-        <w:ind w:left="-5" w:right="51" w:hanging="10"/>
-        <w:jc w:val="both"/>
-      </w:pPr>
-      <w:r>
-        <w:rPr>
-          <w:rFonts w:ascii="Times New Roman" w:eastAsia="Times New Roman" w:hAnsi="Times New Roman" w:cs="Times New Roman"/>
-          <w:sz w:val="26"/>
-        </w:rPr>
-        <w:t xml:space="preserve">“primeiro” e “valor”.  “Primeiro” informará se alguma das linhas deve ser descompactada antes das outras, fato anteriormente registrado e “valor” terá o intuito de aumentar a eficiência do meu código, guardando a quantidade de caracteres finais (que não podem mais ser descomprimidos), de cada “letra identificadora”. Assim requisitando descompressão das palavras somente uma única vez e nas próximas vezes em que for requisitado, retornará à quantidade presente em valor. </w:t>
-      </w:r>
-    </w:p>
-    <w:p>
-      <w:pPr>
-        <w:spacing w:after="0"/>
-        <w:ind w:left="708"/>
-      </w:pPr>
-      <w:r>
-        <w:rPr>
-          <w:rFonts w:ascii="Times New Roman" w:eastAsia="Times New Roman" w:hAnsi="Times New Roman" w:cs="Times New Roman"/>
-          <w:sz w:val="26"/>
-        </w:rPr>
-        <w:t xml:space="preserve"> </w:t>
-      </w:r>
-    </w:p>
-    <w:p>
-      <w:pPr>
-        <w:spacing w:after="4" w:line="248" w:lineRule="auto"/>
-        <w:ind w:left="693" w:right="1691" w:hanging="708"/>
-      </w:pPr>
-      <w:r>
-        <w:rPr>
-          <w:rFonts w:ascii="Consolas" w:eastAsia="Consolas" w:hAnsi="Consolas" w:cs="Consolas"/>
-          <w:color w:val="767171"/>
-          <w:sz w:val="20"/>
-        </w:rPr>
-        <w:t xml:space="preserve">class Linhas:#cada letra que será substituida por uma palavra é salva aqui def __init__(self,letra,palavra,primeiro,valor): </w:t>
-      </w:r>
-    </w:p>
-    <w:p>
-      <w:pPr>
-        <w:spacing w:after="1" w:line="239" w:lineRule="auto"/>
-        <w:ind w:left="-5" w:right="6756" w:hanging="10"/>
-        <w:jc w:val="both"/>
-      </w:pPr>
-      <w:r>
-        <w:rPr>
-          <w:rFonts w:ascii="Consolas" w:eastAsia="Consolas" w:hAnsi="Consolas" w:cs="Consolas"/>
-          <w:color w:val="767171"/>
-          <w:sz w:val="20"/>
-        </w:rPr>
-        <w:t xml:space="preserve">        self.letra = letra         self.palavra = palavra         self.primeiro = primeiro         self.valor  = valor </w:t>
-      </w:r>
-    </w:p>
-    <w:p>
-      <w:pPr>
-        <w:spacing w:after="0"/>
-      </w:pPr>
-      <w:r>
-        <w:rPr>
-          <w:rFonts w:ascii="Consolas" w:eastAsia="Consolas" w:hAnsi="Consolas" w:cs="Consolas"/>
-          <w:color w:val="767171"/>
-          <w:sz w:val="20"/>
-        </w:rPr>
-        <w:t xml:space="preserve"> </w:t>
-      </w:r>
-    </w:p>
-    <w:p>
-      <w:pPr>
-        <w:spacing w:after="37" w:line="282" w:lineRule="auto"/>
-        <w:ind w:left="-15" w:right="51" w:firstLine="708"/>
-        <w:jc w:val="both"/>
-      </w:pPr>
-      <w:r>
-        <w:rPr>
-          <w:rFonts w:ascii="Times New Roman" w:eastAsia="Times New Roman" w:hAnsi="Times New Roman" w:cs="Times New Roman"/>
-          <w:sz w:val="26"/>
-        </w:rPr>
-        <w:t xml:space="preserve">Para a conclusão do anticompressor, criei algumas funções, além da “Main”, sendo elas a “Soma” e “Caso”. </w:t>
-      </w:r>
-    </w:p>
-    <w:p>
-      <w:pPr>
-        <w:spacing w:after="3" w:line="282" w:lineRule="auto"/>
-        <w:ind w:left="-15" w:right="51" w:firstLine="708"/>
-        <w:jc w:val="both"/>
-      </w:pPr>
-      <w:r>
-        <w:rPr>
-          <w:rFonts w:ascii="Times New Roman" w:eastAsia="Times New Roman" w:hAnsi="Times New Roman" w:cs="Times New Roman"/>
-          <w:sz w:val="26"/>
-        </w:rPr>
-        <w:t xml:space="preserve">A quantidade de caracteres finais de cada caso, entregues na proposta do programa, serão apresentadas e comentadas no final do artigo. </w:t>
-      </w:r>
-    </w:p>
-    <w:p>
-      <w:pPr>
-        <w:spacing w:after="21"/>
-        <w:ind w:left="708"/>
-      </w:pPr>
-      <w:r>
-        <w:rPr>
-          <w:rFonts w:ascii="Times New Roman" w:eastAsia="Times New Roman" w:hAnsi="Times New Roman" w:cs="Times New Roman"/>
-          <w:sz w:val="26"/>
-        </w:rPr>
-        <w:t xml:space="preserve"> </w:t>
-      </w:r>
     </w:p>
     <w:p>
       <w:pPr>
         <w:pStyle w:val="Heading1"/>
         <w:ind w:left="-5" w:right="0"/>
       </w:pPr>
-      <w:r>
-        <w:t xml:space="preserve">Função Main </w:t>
-      </w:r>
-    </w:p>
-    <w:p>
-      <w:pPr>
-        <w:spacing w:after="0"/>
-      </w:pPr>
-      <w:r>
-        <w:rPr>
-          <w:rFonts w:ascii="Times New Roman" w:eastAsia="Times New Roman" w:hAnsi="Times New Roman" w:cs="Times New Roman"/>
-          <w:sz w:val="26"/>
-        </w:rPr>
-        <w:t xml:space="preserve"> </w:t>
-      </w:r>
-    </w:p>
-    <w:p>
-      <w:pPr>
-        <w:spacing w:after="2" w:line="257" w:lineRule="auto"/>
-        <w:ind w:right="24"/>
-      </w:pPr>
-      <w:r>
-        <w:rPr>
-          <w:rFonts w:ascii="Times New Roman" w:eastAsia="Times New Roman" w:hAnsi="Times New Roman" w:cs="Times New Roman"/>
-          <w:sz w:val="26"/>
-        </w:rPr>
-        <w:t xml:space="preserve">Essa função foi utilizada para realizar cada caso entregue na realização desta tarefa, implementado por um </w:t>
-      </w:r>
-      <w:r>
-        <w:rPr>
-          <w:rFonts w:ascii="Times New Roman" w:eastAsia="Times New Roman" w:hAnsi="Times New Roman" w:cs="Times New Roman"/>
-          <w:i/>
-          <w:sz w:val="26"/>
-        </w:rPr>
-        <w:t xml:space="preserve">for </w:t>
-      </w:r>
-      <w:r>
-        <w:rPr>
-          <w:rFonts w:ascii="Times New Roman" w:eastAsia="Times New Roman" w:hAnsi="Times New Roman" w:cs="Times New Roman"/>
-          <w:sz w:val="26"/>
-        </w:rPr>
-        <w:t xml:space="preserve">de zero a dez e um </w:t>
-      </w:r>
-      <w:r>
-        <w:rPr>
-          <w:rFonts w:ascii="Times New Roman" w:eastAsia="Times New Roman" w:hAnsi="Times New Roman" w:cs="Times New Roman"/>
-          <w:i/>
-          <w:sz w:val="26"/>
-        </w:rPr>
-        <w:t>switch case</w:t>
-      </w:r>
-      <w:r>
-        <w:rPr>
-          <w:rFonts w:ascii="Times New Roman" w:eastAsia="Times New Roman" w:hAnsi="Times New Roman" w:cs="Times New Roman"/>
-          <w:sz w:val="26"/>
-        </w:rPr>
-        <w:t xml:space="preserve">, que continha um chamamento para a realização de cada caso. </w:t>
-      </w:r>
-    </w:p>
-    <w:p>
-      <w:pPr>
-        <w:spacing w:after="0"/>
-        <w:ind w:left="708"/>
-      </w:pPr>
-      <w:r>
-        <w:rPr>
-          <w:rFonts w:ascii="Times New Roman" w:eastAsia="Times New Roman" w:hAnsi="Times New Roman" w:cs="Times New Roman"/>
-          <w:sz w:val="26"/>
-        </w:rPr>
-        <w:t xml:space="preserve"> </w:t>
-      </w:r>
-    </w:p>
-    <w:p>
-      <w:pPr>
-        <w:spacing w:after="4" w:line="248" w:lineRule="auto"/>
-        <w:ind w:left="-5" w:right="8180" w:hanging="10"/>
-        <w:rPr>
-          <w:lang w:val="en-US"/>
-        </w:rPr>
-      </w:pPr>
-      <w:proofErr w:type="spellStart"/>
-      <w:r>
-        <w:rPr>
-          <w:rFonts w:ascii="Consolas" w:eastAsia="Consolas" w:hAnsi="Consolas" w:cs="Consolas"/>
-          <w:color w:val="767171"/>
-          <w:sz w:val="20"/>
-          <w:lang w:val="en-US"/>
-        </w:rPr>
-        <w:t>caso</w:t>
-      </w:r>
-      <w:proofErr w:type="spellEnd"/>
-      <w:r>
-        <w:rPr>
-          <w:rFonts w:ascii="Consolas" w:eastAsia="Consolas" w:hAnsi="Consolas" w:cs="Consolas"/>
-          <w:color w:val="767171"/>
-          <w:sz w:val="20"/>
-          <w:lang w:val="en-US"/>
-        </w:rPr>
-        <w:t xml:space="preserve"> =''; for </w:t>
-      </w:r>
-      <w:proofErr w:type="spellStart"/>
-      <w:r>
-        <w:rPr>
-          <w:rFonts w:ascii="Consolas" w:eastAsia="Consolas" w:hAnsi="Consolas" w:cs="Consolas"/>
-          <w:color w:val="767171"/>
-          <w:sz w:val="20"/>
-          <w:lang w:val="en-US"/>
-        </w:rPr>
-        <w:t>i</w:t>
-      </w:r>
-      <w:proofErr w:type="spellEnd"/>
-      <w:r>
-        <w:rPr>
-          <w:rFonts w:ascii="Consolas" w:eastAsia="Consolas" w:hAnsi="Consolas" w:cs="Consolas"/>
-          <w:color w:val="767171"/>
-          <w:sz w:val="20"/>
-          <w:lang w:val="en-US"/>
-        </w:rPr>
-        <w:t xml:space="preserve"> in </w:t>
-      </w:r>
-      <w:proofErr w:type="gramStart"/>
-      <w:r>
-        <w:rPr>
-          <w:rFonts w:ascii="Consolas" w:eastAsia="Consolas" w:hAnsi="Consolas" w:cs="Consolas"/>
-          <w:color w:val="767171"/>
-          <w:sz w:val="20"/>
-          <w:lang w:val="en-US"/>
-        </w:rPr>
-        <w:t>range(</w:t>
-      </w:r>
-      <w:proofErr w:type="gramEnd"/>
-      <w:r>
-        <w:rPr>
-          <w:rFonts w:ascii="Consolas" w:eastAsia="Consolas" w:hAnsi="Consolas" w:cs="Consolas"/>
-          <w:color w:val="767171"/>
-          <w:sz w:val="20"/>
-          <w:lang w:val="en-US"/>
-        </w:rPr>
-        <w:t xml:space="preserve">10):     match i:         case 0: </w:t>
-      </w:r>
-    </w:p>
-    <w:p>
-      <w:pPr>
-        <w:spacing w:after="4" w:line="248" w:lineRule="auto"/>
-        <w:ind w:left="-5" w:right="6973" w:hanging="10"/>
-      </w:pPr>
-      <w:r>
-        <w:rPr>
-          <w:rFonts w:ascii="Consolas" w:eastAsia="Consolas" w:hAnsi="Consolas" w:cs="Consolas"/>
-          <w:color w:val="767171"/>
-          <w:sz w:val="20"/>
-          <w:lang w:val="en-US"/>
-        </w:rPr>
-        <w:t xml:space="preserve">            </w:t>
-      </w:r>
-      <w:r>
-        <w:rPr>
-          <w:rFonts w:ascii="Consolas" w:eastAsia="Consolas" w:hAnsi="Consolas" w:cs="Consolas"/>
-          <w:color w:val="767171"/>
-          <w:sz w:val="20"/>
-        </w:rPr>
-        <w:t xml:space="preserve">caso='caso01'         case 1: </w:t>
-      </w:r>
-    </w:p>
-    <w:p>
-      <w:pPr>
-        <w:spacing w:after="4" w:line="248" w:lineRule="auto"/>
-        <w:ind w:left="-5" w:right="6973" w:hanging="10"/>
-      </w:pPr>
-      <w:r>
-        <w:rPr>
-          <w:rFonts w:ascii="Consolas" w:eastAsia="Consolas" w:hAnsi="Consolas" w:cs="Consolas"/>
-          <w:color w:val="767171"/>
-          <w:sz w:val="20"/>
-        </w:rPr>
-        <w:t xml:space="preserve">            caso='caso02'         case 2: </w:t>
-      </w:r>
-    </w:p>
-    <w:p>
-      <w:pPr>
-        <w:spacing w:after="4" w:line="248" w:lineRule="auto"/>
-        <w:ind w:left="-5" w:right="6973" w:hanging="10"/>
-      </w:pPr>
-      <w:r>
-        <w:rPr>
-          <w:rFonts w:ascii="Consolas" w:eastAsia="Consolas" w:hAnsi="Consolas" w:cs="Consolas"/>
-          <w:color w:val="767171"/>
-          <w:sz w:val="20"/>
-        </w:rPr>
-        <w:t xml:space="preserve">            caso='caso03'         case 3: </w:t>
-      </w:r>
-    </w:p>
-    <w:p>
-      <w:pPr>
-        <w:spacing w:after="4" w:line="248" w:lineRule="auto"/>
-        <w:ind w:left="-5" w:right="6973" w:hanging="10"/>
-      </w:pPr>
-      <w:r>
-        <w:rPr>
-          <w:rFonts w:ascii="Consolas" w:eastAsia="Consolas" w:hAnsi="Consolas" w:cs="Consolas"/>
-          <w:color w:val="767171"/>
-          <w:sz w:val="20"/>
-        </w:rPr>
-        <w:t xml:space="preserve">            caso='caso04'         case 4: </w:t>
-      </w:r>
-    </w:p>
-    <w:p>
-      <w:pPr>
-        <w:spacing w:after="4" w:line="248" w:lineRule="auto"/>
-        <w:ind w:left="-5" w:right="6973" w:hanging="10"/>
-      </w:pPr>
-      <w:r>
-        <w:rPr>
-          <w:rFonts w:ascii="Consolas" w:eastAsia="Consolas" w:hAnsi="Consolas" w:cs="Consolas"/>
-          <w:color w:val="767171"/>
-          <w:sz w:val="20"/>
-        </w:rPr>
-        <w:t xml:space="preserve">            caso='caso05'         case 5: </w:t>
-      </w:r>
-    </w:p>
-    <w:p>
-      <w:pPr>
-        <w:spacing w:after="4" w:line="248" w:lineRule="auto"/>
-        <w:ind w:left="-5" w:right="6973" w:hanging="10"/>
-      </w:pPr>
-      <w:r>
-        <w:rPr>
-          <w:rFonts w:ascii="Consolas" w:eastAsia="Consolas" w:hAnsi="Consolas" w:cs="Consolas"/>
-          <w:color w:val="767171"/>
-          <w:sz w:val="20"/>
-        </w:rPr>
-        <w:t xml:space="preserve">            caso='caso06'         case 6: </w:t>
-      </w:r>
-    </w:p>
-    <w:p>
-      <w:pPr>
-        <w:spacing w:after="4" w:line="248" w:lineRule="auto"/>
-        <w:ind w:left="-5" w:right="6973" w:hanging="10"/>
-      </w:pPr>
-      <w:r>
-        <w:rPr>
-          <w:rFonts w:ascii="Consolas" w:eastAsia="Consolas" w:hAnsi="Consolas" w:cs="Consolas"/>
-          <w:color w:val="767171"/>
-          <w:sz w:val="20"/>
-        </w:rPr>
-        <w:t xml:space="preserve">            caso='caso07'         case 7: </w:t>
-      </w:r>
-    </w:p>
-    <w:p>
-      <w:pPr>
-        <w:spacing w:after="4" w:line="248" w:lineRule="auto"/>
-        <w:ind w:left="-5" w:right="5982" w:hanging="10"/>
-      </w:pPr>
-      <w:r>
-        <w:rPr>
-          <w:rFonts w:ascii="Consolas" w:eastAsia="Consolas" w:hAnsi="Consolas" w:cs="Consolas"/>
-          <w:color w:val="767171"/>
-          <w:sz w:val="20"/>
-        </w:rPr>
-        <w:t xml:space="preserve">            caso='caso08'                  case 8: </w:t>
-      </w:r>
-    </w:p>
-    <w:p>
-      <w:pPr>
-        <w:spacing w:after="34" w:line="248" w:lineRule="auto"/>
-        <w:ind w:left="-5" w:right="7088" w:hanging="10"/>
-      </w:pPr>
-      <w:r>
-        <w:rPr>
-          <w:rFonts w:ascii="Consolas" w:eastAsia="Consolas" w:hAnsi="Consolas" w:cs="Consolas"/>
-          <w:color w:val="767171"/>
-          <w:sz w:val="20"/>
-        </w:rPr>
-        <w:t xml:space="preserve">            caso='caso09'         case 9:             caso='caso10' </w:t>
-      </w:r>
-    </w:p>
-    <w:p>
-      <w:pPr>
-        <w:spacing w:after="4" w:line="248" w:lineRule="auto"/>
-        <w:ind w:left="-5" w:right="144" w:hanging="10"/>
-      </w:pPr>
-      <w:r>
-        <w:rPr>
-          <w:rFonts w:ascii="Consolas" w:eastAsia="Consolas" w:hAnsi="Consolas" w:cs="Consolas"/>
-          <w:color w:val="767171"/>
-          <w:sz w:val="20"/>
-        </w:rPr>
-        <w:t xml:space="preserve">    Caso(caso) </w:t>
-      </w:r>
-      <w:r>
-        <w:t xml:space="preserve">  </w:t>
-      </w:r>
-    </w:p>
-    <w:p>
-      <w:pPr>
-        <w:spacing w:after="0"/>
-      </w:pPr>
-      <w:r>
-        <w:t xml:space="preserve"> </w:t>
-      </w:r>
-    </w:p>
-    <w:p>
-      <w:pPr>
-        <w:spacing w:after="14"/>
-      </w:pPr>
-      <w:r>
-        <w:t xml:space="preserve"> </w:t>
-      </w:r>
     </w:p>
     <w:p>
       <w:pPr>
@@ -4094,6 +5411,25 @@
       <w:sz w:val="26"/>
     </w:rPr>
   </w:style>
+  <w:style w:type="table" w:styleId="TableGrid">
+    <w:name w:val="Table Grid"/>
+    <w:basedOn w:val="TableNormal"/>
+    <w:uiPriority w:val="39"/>
+    <w:rsid w:val="00C81C28"/>
+    <w:pPr>
+      <w:spacing w:after="0" w:line="240" w:lineRule="auto"/>
+    </w:pPr>
+    <w:tblPr>
+      <w:tblBorders>
+        <w:top w:val="single" w:sz="4" w:space="0" w:color="auto"/>
+        <w:left w:val="single" w:sz="4" w:space="0" w:color="auto"/>
+        <w:bottom w:val="single" w:sz="4" w:space="0" w:color="auto"/>
+        <w:right w:val="single" w:sz="4" w:space="0" w:color="auto"/>
+        <w:insideH w:val="single" w:sz="4" w:space="0" w:color="auto"/>
+        <w:insideV w:val="single" w:sz="4" w:space="0" w:color="auto"/>
+      </w:tblBorders>
+    </w:tblPr>
+  </w:style>
 </w:styles>
 </file>
 

</xml_diff>